<commit_message>
#123 NOTES - Elig Summ - Beginning Logic Map
</commit_message>
<xml_diff>
--- a/Logic Maps/NOTES - Eligibility Summary - Logic Map.docx
+++ b/Logic Maps/NOTES - Eligibility Summary - Logic Map.docx
@@ -3,11 +3,17 @@
 <w:document xmlns:wpc="http://schemas.microsoft.com/office/word/2010/wordprocessingCanvas" xmlns:cx="http://schemas.microsoft.com/office/drawing/2014/chartex" xmlns:cx1="http://schemas.microsoft.com/office/drawing/2015/9/8/chartex" xmlns:cx2="http://schemas.microsoft.com/office/drawing/2015/10/21/chartex" xmlns:cx3="http://schemas.microsoft.com/office/drawing/2016/5/9/chartex" xmlns:cx4="http://schemas.microsoft.com/office/drawing/2016/5/10/chartex" xmlns:cx5="http://schemas.microsoft.com/office/drawing/2016/5/11/chartex" xmlns:cx6="http://schemas.microsoft.com/office/drawing/2016/5/12/chartex" xmlns:cx7="http://schemas.microsoft.com/office/drawing/2016/5/13/chartex" xmlns:cx8="http://schemas.microsoft.com/office/drawing/2016/5/14/chartex" xmlns:mc="http://schemas.openxmlformats.org/markup-compatibility/2006" xmlns:aink="http://schemas.microsoft.com/office/drawing/2016/ink" xmlns:am3d="http://schemas.microsoft.com/office/drawing/2017/model3d" xmlns:o="urn:schemas-microsoft-com:office:office" xmlns:r="http://schemas.openxmlformats.org/officeDocument/2006/relationships" xmlns:m="http://schemas.openxmlformats.org/officeDocument/2006/math" xmlns:v="urn:schemas-microsoft-com:vml" xmlns:wp14="http://schemas.microsoft.com/office/word/2010/wordprocessingDrawing" xmlns:wp="http://schemas.openxmlformats.org/drawingml/2006/wordprocessingDrawing" xmlns:w10="urn:schemas-microsoft-com:office:word" xmlns:w="http://schemas.openxmlformats.org/wordprocessingml/2006/main" xmlns:w14="http://schemas.microsoft.com/office/word/2010/wordml" xmlns:w15="http://schemas.microsoft.com/office/word/2012/wordml" xmlns:w16cex="http://schemas.microsoft.com/office/word/2018/wordml/cex" xmlns:w16cid="http://schemas.microsoft.com/office/word/2016/wordml/cid" xmlns:w16="http://schemas.microsoft.com/office/word/2018/wordml" xmlns:w16sdtdh="http://schemas.microsoft.com/office/word/2020/wordml/sdtdatahash" xmlns:w16se="http://schemas.microsoft.com/office/word/2015/wordml/symex" xmlns:wpg="http://schemas.microsoft.com/office/word/2010/wordprocessingGroup" xmlns:wpi="http://schemas.microsoft.com/office/word/2010/wordprocessingInk" xmlns:wne="http://schemas.microsoft.com/office/word/2006/wordml" xmlns:wps="http://schemas.microsoft.com/office/word/2010/wordprocessingShape" mc:Ignorable="w14 w15 w16se w16cid w16 w16cex w16sdtdh wp14">
   <w:body>
     <w:p>
+      <w:pPr>
+        <w:pStyle w:val="Title"/>
+      </w:pPr>
       <w:r>
         <w:t xml:space="preserve">Eligibility Summary </w:t>
       </w:r>
     </w:p>
     <w:p>
+      <w:pPr>
+        <w:pStyle w:val="Heading1"/>
+      </w:pPr>
       <w:r>
         <w:t>Goals</w:t>
       </w:r>
@@ -428,45 +434,327 @@
         </w:numPr>
       </w:pPr>
       <w:r>
+        <w:t xml:space="preserve">Trigger </w:t>
+      </w:r>
+      <w:proofErr w:type="gramStart"/>
+      <w:r>
+        <w:t>other</w:t>
+      </w:r>
+      <w:proofErr w:type="gramEnd"/>
+      <w:r>
+        <w:t xml:space="preserve"> follow up work.</w:t>
+      </w:r>
+    </w:p>
+    <w:p>
+      <w:pPr>
+        <w:pStyle w:val="ListParagraph"/>
+        <w:numPr>
+          <w:ilvl w:val="1"/>
+          <w:numId w:val="1"/>
+        </w:numPr>
+      </w:pPr>
+      <w:r>
+        <w:t>MA-EPD Manual reimbursements</w:t>
+      </w:r>
+    </w:p>
+    <w:p>
+      <w:pPr>
+        <w:pStyle w:val="ListParagraph"/>
+        <w:numPr>
+          <w:ilvl w:val="1"/>
+          <w:numId w:val="1"/>
+        </w:numPr>
+      </w:pPr>
+      <w:r>
+        <w:t>Ensure correct HRFs have/will be sent</w:t>
+      </w:r>
+    </w:p>
+    <w:p>
+      <w:pPr>
+        <w:pStyle w:val="Heading1"/>
+      </w:pPr>
+      <w:r>
+        <w:t>Basic Script Flow</w:t>
+      </w:r>
+    </w:p>
+    <w:p>
+      <w:pPr>
+        <w:pStyle w:val="ListParagraph"/>
+        <w:numPr>
+          <w:ilvl w:val="0"/>
+          <w:numId w:val="2"/>
+        </w:numPr>
+      </w:pPr>
+      <w:r>
+        <w:t>Dialog - Gather Case Number and first month of approval</w:t>
+      </w:r>
+    </w:p>
+    <w:p>
+      <w:pPr>
+        <w:pStyle w:val="ListParagraph"/>
+        <w:numPr>
+          <w:ilvl w:val="1"/>
+          <w:numId w:val="2"/>
+        </w:numPr>
+      </w:pPr>
+      <w:r>
+        <w:t>Create array of all months</w:t>
+      </w:r>
+    </w:p>
+    <w:p>
+      <w:pPr>
+        <w:pStyle w:val="ListParagraph"/>
+        <w:numPr>
+          <w:ilvl w:val="1"/>
+          <w:numId w:val="2"/>
+        </w:numPr>
+      </w:pPr>
+      <w:r>
+        <w:t>Gather program status</w:t>
+      </w:r>
+    </w:p>
+    <w:p>
+      <w:pPr>
+        <w:pStyle w:val="ListParagraph"/>
+        <w:numPr>
+          <w:ilvl w:val="0"/>
+          <w:numId w:val="2"/>
+        </w:numPr>
+      </w:pPr>
+      <w:r>
         <w:lastRenderedPageBreak/>
-        <w:t xml:space="preserve">Trigger </w:t>
-      </w:r>
-      <w:proofErr w:type="gramStart"/>
-      <w:r>
-        <w:t>other</w:t>
-      </w:r>
-      <w:proofErr w:type="gramEnd"/>
-      <w:r>
-        <w:t xml:space="preserve"> follow up work.</w:t>
-      </w:r>
-    </w:p>
-    <w:p>
-      <w:pPr>
-        <w:pStyle w:val="ListParagraph"/>
-        <w:numPr>
-          <w:ilvl w:val="1"/>
-          <w:numId w:val="1"/>
-        </w:numPr>
-      </w:pPr>
-      <w:r>
-        <w:t>MA-EPD Manual reimbursements</w:t>
-      </w:r>
-    </w:p>
-    <w:p>
-      <w:pPr>
-        <w:pStyle w:val="ListParagraph"/>
-        <w:numPr>
-          <w:ilvl w:val="1"/>
-          <w:numId w:val="1"/>
-        </w:numPr>
-      </w:pPr>
-      <w:r>
-        <w:t>Ensure correct HRFs have/will be sent</w:t>
-      </w:r>
-    </w:p>
+        <w:t>Check each program on ELIG/SUMM from the first month on for approvals from the current day</w:t>
+      </w:r>
+    </w:p>
+    <w:p>
+      <w:pPr>
+        <w:pStyle w:val="ListParagraph"/>
+        <w:numPr>
+          <w:ilvl w:val="1"/>
+          <w:numId w:val="2"/>
+        </w:numPr>
+      </w:pPr>
+      <w:r>
+        <w:t>Check for approvals from the past few days to ask if these are relevant and explain that ELIG results should be generated on the same day they are approved.</w:t>
+      </w:r>
+    </w:p>
+    <w:p>
+      <w:pPr>
+        <w:pStyle w:val="ListParagraph"/>
+        <w:numPr>
+          <w:ilvl w:val="0"/>
+          <w:numId w:val="2"/>
+        </w:numPr>
+      </w:pPr>
+      <w:r>
+        <w:t>Go to ELIG for each program and each month and gather all detail</w:t>
+      </w:r>
+    </w:p>
+    <w:p>
+      <w:pPr>
+        <w:pStyle w:val="ListParagraph"/>
+        <w:numPr>
+          <w:ilvl w:val="1"/>
+          <w:numId w:val="2"/>
+        </w:numPr>
+      </w:pPr>
+      <w:r>
+        <w:t>Determine if it is an Approval, Denial, or Closure</w:t>
+      </w:r>
+    </w:p>
+    <w:p>
+      <w:pPr>
+        <w:pStyle w:val="ListParagraph"/>
+        <w:numPr>
+          <w:ilvl w:val="1"/>
+          <w:numId w:val="2"/>
+        </w:numPr>
+      </w:pPr>
+      <w:r>
+        <w:t>Determine if it is an Initial or Change Approval</w:t>
+      </w:r>
+    </w:p>
+    <w:p>
+      <w:pPr>
+        <w:pStyle w:val="ListParagraph"/>
+        <w:numPr>
+          <w:ilvl w:val="1"/>
+          <w:numId w:val="2"/>
+        </w:numPr>
+      </w:pPr>
+      <w:r>
+        <w:t>Decide if any specific processed happened</w:t>
+      </w:r>
+    </w:p>
+    <w:p>
+      <w:pPr>
+        <w:pStyle w:val="ListParagraph"/>
+        <w:numPr>
+          <w:ilvl w:val="0"/>
+          <w:numId w:val="2"/>
+        </w:numPr>
+      </w:pPr>
+      <w:r>
+        <w:t>Dialog – Display information found in ELIG and get any worker input</w:t>
+      </w:r>
+    </w:p>
+    <w:p>
+      <w:pPr>
+        <w:pStyle w:val="ListParagraph"/>
+        <w:numPr>
+          <w:ilvl w:val="1"/>
+          <w:numId w:val="2"/>
+        </w:numPr>
+      </w:pPr>
+      <w:r>
+        <w:t>One Dialog per program per unique approval</w:t>
+      </w:r>
+    </w:p>
+    <w:p>
+      <w:pPr>
+        <w:pStyle w:val="ListParagraph"/>
+        <w:numPr>
+          <w:ilvl w:val="1"/>
+          <w:numId w:val="2"/>
+        </w:numPr>
+      </w:pPr>
+      <w:r>
+        <w:t>Divert the script if there are errors with explicit instructions on how to repair</w:t>
+      </w:r>
+    </w:p>
+    <w:p>
+      <w:pPr>
+        <w:pStyle w:val="ListParagraph"/>
+        <w:numPr>
+          <w:ilvl w:val="0"/>
+          <w:numId w:val="2"/>
+        </w:numPr>
+      </w:pPr>
+      <w:r>
+        <w:t>Add WCOMs</w:t>
+      </w:r>
+    </w:p>
+    <w:p>
+      <w:pPr>
+        <w:pStyle w:val="ListParagraph"/>
+        <w:numPr>
+          <w:ilvl w:val="0"/>
+          <w:numId w:val="2"/>
+        </w:numPr>
+      </w:pPr>
+      <w:r>
+        <w:t>Add MEMOs</w:t>
+      </w:r>
+    </w:p>
+    <w:p>
+      <w:pPr>
+        <w:pStyle w:val="ListParagraph"/>
+        <w:numPr>
+          <w:ilvl w:val="0"/>
+          <w:numId w:val="2"/>
+        </w:numPr>
+      </w:pPr>
+      <w:r>
+        <w:t>Create CASE/NOTEs</w:t>
+      </w:r>
+    </w:p>
+    <w:p>
+      <w:pPr>
+        <w:pStyle w:val="Heading1"/>
+      </w:pPr>
+      <w:r>
+        <w:t>Functions</w:t>
+      </w:r>
+    </w:p>
+    <w:p>
+      <w:proofErr w:type="spellStart"/>
+      <w:r>
+        <w:t>Read_SNAP_ELIG</w:t>
+      </w:r>
+      <w:proofErr w:type="spellEnd"/>
+    </w:p>
+    <w:p>
+      <w:proofErr w:type="spellStart"/>
+      <w:r>
+        <w:t>Read_MFIP_ELIG</w:t>
+      </w:r>
+      <w:proofErr w:type="spellEnd"/>
+    </w:p>
+    <w:p>
+      <w:proofErr w:type="spellStart"/>
+      <w:r>
+        <w:t>Read_DWP_ELIG</w:t>
+      </w:r>
+      <w:proofErr w:type="spellEnd"/>
+    </w:p>
+    <w:p>
+      <w:proofErr w:type="spellStart"/>
+      <w:r>
+        <w:t>Read_GA_ELIG</w:t>
+      </w:r>
+      <w:proofErr w:type="spellEnd"/>
+    </w:p>
+    <w:p>
+      <w:proofErr w:type="spellStart"/>
+      <w:r>
+        <w:t>Read_MSA_ELIG</w:t>
+      </w:r>
+      <w:proofErr w:type="spellEnd"/>
+    </w:p>
+    <w:p>
+      <w:proofErr w:type="spellStart"/>
+      <w:r>
+        <w:t>Read_MA_ELIG</w:t>
+      </w:r>
+      <w:proofErr w:type="spellEnd"/>
+    </w:p>
+    <w:p>
+      <w:proofErr w:type="spellStart"/>
+      <w:r>
+        <w:t>Read_MHC_ELIG</w:t>
+      </w:r>
+      <w:proofErr w:type="spellEnd"/>
+    </w:p>
+    <w:p>
+      <w:proofErr w:type="spellStart"/>
+      <w:r>
+        <w:t>Read_EMER_ELIG</w:t>
+      </w:r>
+      <w:proofErr w:type="spellEnd"/>
+    </w:p>
+    <w:p>
+      <w:proofErr w:type="spellStart"/>
+      <w:r>
+        <w:t>Read_CASH_DENY</w:t>
+      </w:r>
+      <w:proofErr w:type="spellEnd"/>
+    </w:p>
+    <w:p>
+      <w:proofErr w:type="spellStart"/>
+      <w:r>
+        <w:t>Send_work_requirments_MEMO</w:t>
+      </w:r>
+      <w:proofErr w:type="spellEnd"/>
+    </w:p>
+    <w:p>
+      <w:proofErr w:type="spellStart"/>
+      <w:r>
+        <w:t>Send_reporting_requirments_MEMO</w:t>
+      </w:r>
+      <w:proofErr w:type="spellEnd"/>
+    </w:p>
+    <w:p>
+      <w:proofErr w:type="spellStart"/>
+      <w:r>
+        <w:t>Send_MFIP_Orientation_MEMO</w:t>
+      </w:r>
+      <w:proofErr w:type="spellEnd"/>
+    </w:p>
+    <w:p/>
+    <w:p/>
     <w:sectPr>
       <w:pgSz w:w="12240" w:h="15840"/>
-      <w:pgMar w:top="1440" w:right="1440" w:bottom="1440" w:left="1440" w:header="720" w:footer="720" w:gutter="0"/>
+      <w:pgMar w:top="720" w:right="720" w:bottom="720" w:left="720" w:header="720" w:footer="720" w:gutter="0"/>
       <w:cols w:space="720"/>
       <w:docGrid w:linePitch="360"/>
     </w:sectPr>
@@ -477,9 +765,9 @@
 <file path=word/numbering.xml><?xml version="1.0" encoding="utf-8"?>
 <w:numbering xmlns:wpc="http://schemas.microsoft.com/office/word/2010/wordprocessingCanvas" xmlns:cx="http://schemas.microsoft.com/office/drawing/2014/chartex" xmlns:cx1="http://schemas.microsoft.com/office/drawing/2015/9/8/chartex" xmlns:cx2="http://schemas.microsoft.com/office/drawing/2015/10/21/chartex" xmlns:cx3="http://schemas.microsoft.com/office/drawing/2016/5/9/chartex" xmlns:cx4="http://schemas.microsoft.com/office/drawing/2016/5/10/chartex" xmlns:cx5="http://schemas.microsoft.com/office/drawing/2016/5/11/chartex" xmlns:cx6="http://schemas.microsoft.com/office/drawing/2016/5/12/chartex" xmlns:cx7="http://schemas.microsoft.com/office/drawing/2016/5/13/chartex" xmlns:cx8="http://schemas.microsoft.com/office/drawing/2016/5/14/chartex" xmlns:mc="http://schemas.openxmlformats.org/markup-compatibility/2006" xmlns:aink="http://schemas.microsoft.com/office/drawing/2016/ink" xmlns:am3d="http://schemas.microsoft.com/office/drawing/2017/model3d" xmlns:o="urn:schemas-microsoft-com:office:office" xmlns:r="http://schemas.openxmlformats.org/officeDocument/2006/relationships" xmlns:m="http://schemas.openxmlformats.org/officeDocument/2006/math" xmlns:v="urn:schemas-microsoft-com:vml" xmlns:wp14="http://schemas.microsoft.com/office/word/2010/wordprocessingDrawing" xmlns:wp="http://schemas.openxmlformats.org/drawingml/2006/wordprocessingDrawing" xmlns:w10="urn:schemas-microsoft-com:office:word" xmlns:w="http://schemas.openxmlformats.org/wordprocessingml/2006/main" xmlns:w14="http://schemas.microsoft.com/office/word/2010/wordml" xmlns:w15="http://schemas.microsoft.com/office/word/2012/wordml" xmlns:w16cex="http://schemas.microsoft.com/office/word/2018/wordml/cex" xmlns:w16cid="http://schemas.microsoft.com/office/word/2016/wordml/cid" xmlns:w16="http://schemas.microsoft.com/office/word/2018/wordml" xmlns:w16sdtdh="http://schemas.microsoft.com/office/word/2020/wordml/sdtdatahash" xmlns:w16se="http://schemas.microsoft.com/office/word/2015/wordml/symex" xmlns:wpg="http://schemas.microsoft.com/office/word/2010/wordprocessingGroup" xmlns:wpi="http://schemas.microsoft.com/office/word/2010/wordprocessingInk" xmlns:wne="http://schemas.microsoft.com/office/word/2006/wordml" xmlns:wps="http://schemas.microsoft.com/office/word/2010/wordprocessingShape" mc:Ignorable="w14 w15 w16se w16cid w16 w16cex w16sdtdh wp14">
   <w:abstractNum w:abstractNumId="0" w15:restartNumberingAfterBreak="0">
-    <w:nsid w:val="65CC1399"/>
+    <w:nsid w:val="5A180693"/>
     <w:multiLevelType w:val="hybridMultilevel"/>
-    <w:tmpl w:val="DFB6E6C4"/>
+    <w:tmpl w:val="4DF0567A"/>
     <w:lvl w:ilvl="0" w:tplc="0409000F">
       <w:start w:val="1"/>
       <w:numFmt w:val="decimal"/>
@@ -501,7 +789,7 @@
         <w:ind w:left="1440" w:hanging="360"/>
       </w:pPr>
     </w:lvl>
-    <w:lvl w:ilvl="2" w:tplc="0409001B">
+    <w:lvl w:ilvl="2" w:tplc="0409001B" w:tentative="1">
       <w:start w:val="1"/>
       <w:numFmt w:val="lowerRoman"/>
       <w:lvlText w:val="%3."/>
@@ -565,7 +853,99 @@
       </w:pPr>
     </w:lvl>
   </w:abstractNum>
+  <w:abstractNum w:abstractNumId="1" w15:restartNumberingAfterBreak="0">
+    <w:nsid w:val="65CC1399"/>
+    <w:multiLevelType w:val="hybridMultilevel"/>
+    <w:tmpl w:val="DFB6E6C4"/>
+    <w:lvl w:ilvl="0" w:tplc="0409000F">
+      <w:start w:val="1"/>
+      <w:numFmt w:val="decimal"/>
+      <w:lvlText w:val="%1."/>
+      <w:lvlJc w:val="left"/>
+      <w:pPr>
+        <w:ind w:left="720" w:hanging="360"/>
+      </w:pPr>
+      <w:rPr>
+        <w:rFonts w:hint="default"/>
+      </w:rPr>
+    </w:lvl>
+    <w:lvl w:ilvl="1" w:tplc="04090019">
+      <w:start w:val="1"/>
+      <w:numFmt w:val="lowerLetter"/>
+      <w:lvlText w:val="%2."/>
+      <w:lvlJc w:val="left"/>
+      <w:pPr>
+        <w:ind w:left="1440" w:hanging="360"/>
+      </w:pPr>
+    </w:lvl>
+    <w:lvl w:ilvl="2" w:tplc="0409001B">
+      <w:start w:val="1"/>
+      <w:numFmt w:val="lowerRoman"/>
+      <w:lvlText w:val="%3."/>
+      <w:lvlJc w:val="right"/>
+      <w:pPr>
+        <w:ind w:left="2160" w:hanging="180"/>
+      </w:pPr>
+    </w:lvl>
+    <w:lvl w:ilvl="3" w:tplc="0409000F" w:tentative="1">
+      <w:start w:val="1"/>
+      <w:numFmt w:val="decimal"/>
+      <w:lvlText w:val="%4."/>
+      <w:lvlJc w:val="left"/>
+      <w:pPr>
+        <w:ind w:left="2880" w:hanging="360"/>
+      </w:pPr>
+    </w:lvl>
+    <w:lvl w:ilvl="4" w:tplc="04090019" w:tentative="1">
+      <w:start w:val="1"/>
+      <w:numFmt w:val="lowerLetter"/>
+      <w:lvlText w:val="%5."/>
+      <w:lvlJc w:val="left"/>
+      <w:pPr>
+        <w:ind w:left="3600" w:hanging="360"/>
+      </w:pPr>
+    </w:lvl>
+    <w:lvl w:ilvl="5" w:tplc="0409001B" w:tentative="1">
+      <w:start w:val="1"/>
+      <w:numFmt w:val="lowerRoman"/>
+      <w:lvlText w:val="%6."/>
+      <w:lvlJc w:val="right"/>
+      <w:pPr>
+        <w:ind w:left="4320" w:hanging="180"/>
+      </w:pPr>
+    </w:lvl>
+    <w:lvl w:ilvl="6" w:tplc="0409000F" w:tentative="1">
+      <w:start w:val="1"/>
+      <w:numFmt w:val="decimal"/>
+      <w:lvlText w:val="%7."/>
+      <w:lvlJc w:val="left"/>
+      <w:pPr>
+        <w:ind w:left="5040" w:hanging="360"/>
+      </w:pPr>
+    </w:lvl>
+    <w:lvl w:ilvl="7" w:tplc="04090019" w:tentative="1">
+      <w:start w:val="1"/>
+      <w:numFmt w:val="lowerLetter"/>
+      <w:lvlText w:val="%8."/>
+      <w:lvlJc w:val="left"/>
+      <w:pPr>
+        <w:ind w:left="5760" w:hanging="360"/>
+      </w:pPr>
+    </w:lvl>
+    <w:lvl w:ilvl="8" w:tplc="0409001B" w:tentative="1">
+      <w:start w:val="1"/>
+      <w:numFmt w:val="lowerRoman"/>
+      <w:lvlText w:val="%9."/>
+      <w:lvlJc w:val="right"/>
+      <w:pPr>
+        <w:ind w:left="6480" w:hanging="180"/>
+      </w:pPr>
+    </w:lvl>
+  </w:abstractNum>
   <w:num w:numId="1">
+    <w:abstractNumId w:val="1"/>
+  </w:num>
+  <w:num w:numId="2">
     <w:abstractNumId w:val="0"/>
   </w:num>
 </w:numbering>
@@ -576,15 +956,13 @@
   <w:docDefaults>
     <w:rPrDefault>
       <w:rPr>
-        <w:rFonts w:asciiTheme="minorHAnsi" w:eastAsiaTheme="minorHAnsi" w:hAnsiTheme="minorHAnsi" w:cstheme="minorBidi"/>
-        <w:sz w:val="22"/>
-        <w:szCs w:val="22"/>
+        <w:rFonts w:asciiTheme="minorHAnsi" w:eastAsiaTheme="minorEastAsia" w:hAnsiTheme="minorHAnsi" w:cstheme="minorBidi"/>
         <w:lang w:val="en-US" w:eastAsia="en-US" w:bidi="ar-SA"/>
       </w:rPr>
     </w:rPrDefault>
     <w:pPrDefault>
       <w:pPr>
-        <w:spacing w:after="160" w:line="259" w:lineRule="auto"/>
+        <w:spacing w:before="100" w:after="200" w:line="276" w:lineRule="auto"/>
       </w:pPr>
     </w:pPrDefault>
   </w:docDefaults>
@@ -969,6 +1347,216 @@
   <w:style w:type="paragraph" w:default="1" w:styleId="Normal">
     <w:name w:val="Normal"/>
     <w:qFormat/>
+    <w:rsid w:val="002641F3"/>
+  </w:style>
+  <w:style w:type="paragraph" w:styleId="Heading1">
+    <w:name w:val="heading 1"/>
+    <w:basedOn w:val="Normal"/>
+    <w:next w:val="Normal"/>
+    <w:link w:val="Heading1Char"/>
+    <w:uiPriority w:val="9"/>
+    <w:qFormat/>
+    <w:rsid w:val="002641F3"/>
+    <w:pPr>
+      <w:pBdr>
+        <w:top w:val="single" w:sz="24" w:space="0" w:color="4472C4" w:themeColor="accent1"/>
+        <w:left w:val="single" w:sz="24" w:space="0" w:color="4472C4" w:themeColor="accent1"/>
+        <w:bottom w:val="single" w:sz="24" w:space="0" w:color="4472C4" w:themeColor="accent1"/>
+        <w:right w:val="single" w:sz="24" w:space="0" w:color="4472C4" w:themeColor="accent1"/>
+      </w:pBdr>
+      <w:shd w:val="clear" w:color="auto" w:fill="4472C4" w:themeFill="accent1"/>
+      <w:spacing w:after="0"/>
+      <w:outlineLvl w:val="0"/>
+    </w:pPr>
+    <w:rPr>
+      <w:caps/>
+      <w:color w:val="FFFFFF" w:themeColor="background1"/>
+      <w:spacing w:val="15"/>
+      <w:sz w:val="22"/>
+      <w:szCs w:val="22"/>
+    </w:rPr>
+  </w:style>
+  <w:style w:type="paragraph" w:styleId="Heading2">
+    <w:name w:val="heading 2"/>
+    <w:basedOn w:val="Normal"/>
+    <w:next w:val="Normal"/>
+    <w:link w:val="Heading2Char"/>
+    <w:uiPriority w:val="9"/>
+    <w:semiHidden/>
+    <w:unhideWhenUsed/>
+    <w:qFormat/>
+    <w:rsid w:val="002641F3"/>
+    <w:pPr>
+      <w:pBdr>
+        <w:top w:val="single" w:sz="24" w:space="0" w:color="D9E2F3" w:themeColor="accent1" w:themeTint="33"/>
+        <w:left w:val="single" w:sz="24" w:space="0" w:color="D9E2F3" w:themeColor="accent1" w:themeTint="33"/>
+        <w:bottom w:val="single" w:sz="24" w:space="0" w:color="D9E2F3" w:themeColor="accent1" w:themeTint="33"/>
+        <w:right w:val="single" w:sz="24" w:space="0" w:color="D9E2F3" w:themeColor="accent1" w:themeTint="33"/>
+      </w:pBdr>
+      <w:shd w:val="clear" w:color="auto" w:fill="D9E2F3" w:themeFill="accent1" w:themeFillTint="33"/>
+      <w:spacing w:after="0"/>
+      <w:outlineLvl w:val="1"/>
+    </w:pPr>
+    <w:rPr>
+      <w:caps/>
+      <w:spacing w:val="15"/>
+    </w:rPr>
+  </w:style>
+  <w:style w:type="paragraph" w:styleId="Heading3">
+    <w:name w:val="heading 3"/>
+    <w:basedOn w:val="Normal"/>
+    <w:next w:val="Normal"/>
+    <w:link w:val="Heading3Char"/>
+    <w:uiPriority w:val="9"/>
+    <w:semiHidden/>
+    <w:unhideWhenUsed/>
+    <w:qFormat/>
+    <w:rsid w:val="002641F3"/>
+    <w:pPr>
+      <w:pBdr>
+        <w:top w:val="single" w:sz="6" w:space="2" w:color="4472C4" w:themeColor="accent1"/>
+      </w:pBdr>
+      <w:spacing w:before="300" w:after="0"/>
+      <w:outlineLvl w:val="2"/>
+    </w:pPr>
+    <w:rPr>
+      <w:caps/>
+      <w:color w:val="1F3763" w:themeColor="accent1" w:themeShade="7F"/>
+      <w:spacing w:val="15"/>
+    </w:rPr>
+  </w:style>
+  <w:style w:type="paragraph" w:styleId="Heading4">
+    <w:name w:val="heading 4"/>
+    <w:basedOn w:val="Normal"/>
+    <w:next w:val="Normal"/>
+    <w:link w:val="Heading4Char"/>
+    <w:uiPriority w:val="9"/>
+    <w:semiHidden/>
+    <w:unhideWhenUsed/>
+    <w:qFormat/>
+    <w:rsid w:val="002641F3"/>
+    <w:pPr>
+      <w:pBdr>
+        <w:top w:val="dotted" w:sz="6" w:space="2" w:color="4472C4" w:themeColor="accent1"/>
+      </w:pBdr>
+      <w:spacing w:before="200" w:after="0"/>
+      <w:outlineLvl w:val="3"/>
+    </w:pPr>
+    <w:rPr>
+      <w:caps/>
+      <w:color w:val="2F5496" w:themeColor="accent1" w:themeShade="BF"/>
+      <w:spacing w:val="10"/>
+    </w:rPr>
+  </w:style>
+  <w:style w:type="paragraph" w:styleId="Heading5">
+    <w:name w:val="heading 5"/>
+    <w:basedOn w:val="Normal"/>
+    <w:next w:val="Normal"/>
+    <w:link w:val="Heading5Char"/>
+    <w:uiPriority w:val="9"/>
+    <w:semiHidden/>
+    <w:unhideWhenUsed/>
+    <w:qFormat/>
+    <w:rsid w:val="002641F3"/>
+    <w:pPr>
+      <w:pBdr>
+        <w:bottom w:val="single" w:sz="6" w:space="1" w:color="4472C4" w:themeColor="accent1"/>
+      </w:pBdr>
+      <w:spacing w:before="200" w:after="0"/>
+      <w:outlineLvl w:val="4"/>
+    </w:pPr>
+    <w:rPr>
+      <w:caps/>
+      <w:color w:val="2F5496" w:themeColor="accent1" w:themeShade="BF"/>
+      <w:spacing w:val="10"/>
+    </w:rPr>
+  </w:style>
+  <w:style w:type="paragraph" w:styleId="Heading6">
+    <w:name w:val="heading 6"/>
+    <w:basedOn w:val="Normal"/>
+    <w:next w:val="Normal"/>
+    <w:link w:val="Heading6Char"/>
+    <w:uiPriority w:val="9"/>
+    <w:semiHidden/>
+    <w:unhideWhenUsed/>
+    <w:qFormat/>
+    <w:rsid w:val="002641F3"/>
+    <w:pPr>
+      <w:pBdr>
+        <w:bottom w:val="dotted" w:sz="6" w:space="1" w:color="4472C4" w:themeColor="accent1"/>
+      </w:pBdr>
+      <w:spacing w:before="200" w:after="0"/>
+      <w:outlineLvl w:val="5"/>
+    </w:pPr>
+    <w:rPr>
+      <w:caps/>
+      <w:color w:val="2F5496" w:themeColor="accent1" w:themeShade="BF"/>
+      <w:spacing w:val="10"/>
+    </w:rPr>
+  </w:style>
+  <w:style w:type="paragraph" w:styleId="Heading7">
+    <w:name w:val="heading 7"/>
+    <w:basedOn w:val="Normal"/>
+    <w:next w:val="Normal"/>
+    <w:link w:val="Heading7Char"/>
+    <w:uiPriority w:val="9"/>
+    <w:semiHidden/>
+    <w:unhideWhenUsed/>
+    <w:qFormat/>
+    <w:rsid w:val="002641F3"/>
+    <w:pPr>
+      <w:spacing w:before="200" w:after="0"/>
+      <w:outlineLvl w:val="6"/>
+    </w:pPr>
+    <w:rPr>
+      <w:caps/>
+      <w:color w:val="2F5496" w:themeColor="accent1" w:themeShade="BF"/>
+      <w:spacing w:val="10"/>
+    </w:rPr>
+  </w:style>
+  <w:style w:type="paragraph" w:styleId="Heading8">
+    <w:name w:val="heading 8"/>
+    <w:basedOn w:val="Normal"/>
+    <w:next w:val="Normal"/>
+    <w:link w:val="Heading8Char"/>
+    <w:uiPriority w:val="9"/>
+    <w:semiHidden/>
+    <w:unhideWhenUsed/>
+    <w:qFormat/>
+    <w:rsid w:val="002641F3"/>
+    <w:pPr>
+      <w:spacing w:before="200" w:after="0"/>
+      <w:outlineLvl w:val="7"/>
+    </w:pPr>
+    <w:rPr>
+      <w:caps/>
+      <w:spacing w:val="10"/>
+      <w:sz w:val="18"/>
+      <w:szCs w:val="18"/>
+    </w:rPr>
+  </w:style>
+  <w:style w:type="paragraph" w:styleId="Heading9">
+    <w:name w:val="heading 9"/>
+    <w:basedOn w:val="Normal"/>
+    <w:next w:val="Normal"/>
+    <w:link w:val="Heading9Char"/>
+    <w:uiPriority w:val="9"/>
+    <w:semiHidden/>
+    <w:unhideWhenUsed/>
+    <w:qFormat/>
+    <w:rsid w:val="002641F3"/>
+    <w:pPr>
+      <w:spacing w:before="200" w:after="0"/>
+      <w:outlineLvl w:val="8"/>
+    </w:pPr>
+    <w:rPr>
+      <w:i/>
+      <w:iCs/>
+      <w:caps/>
+      <w:spacing w:val="10"/>
+      <w:sz w:val="18"/>
+      <w:szCs w:val="18"/>
+    </w:rPr>
   </w:style>
   <w:style w:type="character" w:default="1" w:styleId="DefaultParagraphFont">
     <w:name w:val="Default Paragraph Font"/>
@@ -1006,6 +1594,378 @@
     <w:pPr>
       <w:ind w:left="720"/>
       <w:contextualSpacing/>
+    </w:pPr>
+  </w:style>
+  <w:style w:type="paragraph" w:styleId="Title">
+    <w:name w:val="Title"/>
+    <w:basedOn w:val="Normal"/>
+    <w:next w:val="Normal"/>
+    <w:link w:val="TitleChar"/>
+    <w:uiPriority w:val="10"/>
+    <w:qFormat/>
+    <w:rsid w:val="002641F3"/>
+    <w:pPr>
+      <w:spacing w:before="0" w:after="0"/>
+    </w:pPr>
+    <w:rPr>
+      <w:rFonts w:asciiTheme="majorHAnsi" w:eastAsiaTheme="majorEastAsia" w:hAnsiTheme="majorHAnsi" w:cstheme="majorBidi"/>
+      <w:caps/>
+      <w:color w:val="4472C4" w:themeColor="accent1"/>
+      <w:spacing w:val="10"/>
+      <w:sz w:val="52"/>
+      <w:szCs w:val="52"/>
+    </w:rPr>
+  </w:style>
+  <w:style w:type="character" w:customStyle="1" w:styleId="TitleChar">
+    <w:name w:val="Title Char"/>
+    <w:basedOn w:val="DefaultParagraphFont"/>
+    <w:link w:val="Title"/>
+    <w:uiPriority w:val="10"/>
+    <w:rsid w:val="002641F3"/>
+    <w:rPr>
+      <w:rFonts w:asciiTheme="majorHAnsi" w:eastAsiaTheme="majorEastAsia" w:hAnsiTheme="majorHAnsi" w:cstheme="majorBidi"/>
+      <w:caps/>
+      <w:color w:val="4472C4" w:themeColor="accent1"/>
+      <w:spacing w:val="10"/>
+      <w:sz w:val="52"/>
+      <w:szCs w:val="52"/>
+    </w:rPr>
+  </w:style>
+  <w:style w:type="character" w:customStyle="1" w:styleId="Heading1Char">
+    <w:name w:val="Heading 1 Char"/>
+    <w:basedOn w:val="DefaultParagraphFont"/>
+    <w:link w:val="Heading1"/>
+    <w:uiPriority w:val="9"/>
+    <w:rsid w:val="002641F3"/>
+    <w:rPr>
+      <w:caps/>
+      <w:color w:val="FFFFFF" w:themeColor="background1"/>
+      <w:spacing w:val="15"/>
+      <w:sz w:val="22"/>
+      <w:szCs w:val="22"/>
+      <w:shd w:val="clear" w:color="auto" w:fill="4472C4" w:themeFill="accent1"/>
+    </w:rPr>
+  </w:style>
+  <w:style w:type="character" w:customStyle="1" w:styleId="Heading2Char">
+    <w:name w:val="Heading 2 Char"/>
+    <w:basedOn w:val="DefaultParagraphFont"/>
+    <w:link w:val="Heading2"/>
+    <w:uiPriority w:val="9"/>
+    <w:semiHidden/>
+    <w:rsid w:val="002641F3"/>
+    <w:rPr>
+      <w:caps/>
+      <w:spacing w:val="15"/>
+      <w:shd w:val="clear" w:color="auto" w:fill="D9E2F3" w:themeFill="accent1" w:themeFillTint="33"/>
+    </w:rPr>
+  </w:style>
+  <w:style w:type="character" w:customStyle="1" w:styleId="Heading3Char">
+    <w:name w:val="Heading 3 Char"/>
+    <w:basedOn w:val="DefaultParagraphFont"/>
+    <w:link w:val="Heading3"/>
+    <w:uiPriority w:val="9"/>
+    <w:semiHidden/>
+    <w:rsid w:val="002641F3"/>
+    <w:rPr>
+      <w:caps/>
+      <w:color w:val="1F3763" w:themeColor="accent1" w:themeShade="7F"/>
+      <w:spacing w:val="15"/>
+    </w:rPr>
+  </w:style>
+  <w:style w:type="character" w:customStyle="1" w:styleId="Heading4Char">
+    <w:name w:val="Heading 4 Char"/>
+    <w:basedOn w:val="DefaultParagraphFont"/>
+    <w:link w:val="Heading4"/>
+    <w:uiPriority w:val="9"/>
+    <w:semiHidden/>
+    <w:rsid w:val="002641F3"/>
+    <w:rPr>
+      <w:caps/>
+      <w:color w:val="2F5496" w:themeColor="accent1" w:themeShade="BF"/>
+      <w:spacing w:val="10"/>
+    </w:rPr>
+  </w:style>
+  <w:style w:type="character" w:customStyle="1" w:styleId="Heading5Char">
+    <w:name w:val="Heading 5 Char"/>
+    <w:basedOn w:val="DefaultParagraphFont"/>
+    <w:link w:val="Heading5"/>
+    <w:uiPriority w:val="9"/>
+    <w:semiHidden/>
+    <w:rsid w:val="002641F3"/>
+    <w:rPr>
+      <w:caps/>
+      <w:color w:val="2F5496" w:themeColor="accent1" w:themeShade="BF"/>
+      <w:spacing w:val="10"/>
+    </w:rPr>
+  </w:style>
+  <w:style w:type="character" w:customStyle="1" w:styleId="Heading6Char">
+    <w:name w:val="Heading 6 Char"/>
+    <w:basedOn w:val="DefaultParagraphFont"/>
+    <w:link w:val="Heading6"/>
+    <w:uiPriority w:val="9"/>
+    <w:semiHidden/>
+    <w:rsid w:val="002641F3"/>
+    <w:rPr>
+      <w:caps/>
+      <w:color w:val="2F5496" w:themeColor="accent1" w:themeShade="BF"/>
+      <w:spacing w:val="10"/>
+    </w:rPr>
+  </w:style>
+  <w:style w:type="character" w:customStyle="1" w:styleId="Heading7Char">
+    <w:name w:val="Heading 7 Char"/>
+    <w:basedOn w:val="DefaultParagraphFont"/>
+    <w:link w:val="Heading7"/>
+    <w:uiPriority w:val="9"/>
+    <w:semiHidden/>
+    <w:rsid w:val="002641F3"/>
+    <w:rPr>
+      <w:caps/>
+      <w:color w:val="2F5496" w:themeColor="accent1" w:themeShade="BF"/>
+      <w:spacing w:val="10"/>
+    </w:rPr>
+  </w:style>
+  <w:style w:type="character" w:customStyle="1" w:styleId="Heading8Char">
+    <w:name w:val="Heading 8 Char"/>
+    <w:basedOn w:val="DefaultParagraphFont"/>
+    <w:link w:val="Heading8"/>
+    <w:uiPriority w:val="9"/>
+    <w:semiHidden/>
+    <w:rsid w:val="002641F3"/>
+    <w:rPr>
+      <w:caps/>
+      <w:spacing w:val="10"/>
+      <w:sz w:val="18"/>
+      <w:szCs w:val="18"/>
+    </w:rPr>
+  </w:style>
+  <w:style w:type="character" w:customStyle="1" w:styleId="Heading9Char">
+    <w:name w:val="Heading 9 Char"/>
+    <w:basedOn w:val="DefaultParagraphFont"/>
+    <w:link w:val="Heading9"/>
+    <w:uiPriority w:val="9"/>
+    <w:semiHidden/>
+    <w:rsid w:val="002641F3"/>
+    <w:rPr>
+      <w:i/>
+      <w:iCs/>
+      <w:caps/>
+      <w:spacing w:val="10"/>
+      <w:sz w:val="18"/>
+      <w:szCs w:val="18"/>
+    </w:rPr>
+  </w:style>
+  <w:style w:type="paragraph" w:styleId="Caption">
+    <w:name w:val="caption"/>
+    <w:basedOn w:val="Normal"/>
+    <w:next w:val="Normal"/>
+    <w:uiPriority w:val="35"/>
+    <w:semiHidden/>
+    <w:unhideWhenUsed/>
+    <w:qFormat/>
+    <w:rsid w:val="002641F3"/>
+    <w:rPr>
+      <w:b/>
+      <w:bCs/>
+      <w:color w:val="2F5496" w:themeColor="accent1" w:themeShade="BF"/>
+      <w:sz w:val="16"/>
+      <w:szCs w:val="16"/>
+    </w:rPr>
+  </w:style>
+  <w:style w:type="paragraph" w:styleId="Subtitle">
+    <w:name w:val="Subtitle"/>
+    <w:basedOn w:val="Normal"/>
+    <w:next w:val="Normal"/>
+    <w:link w:val="SubtitleChar"/>
+    <w:uiPriority w:val="11"/>
+    <w:qFormat/>
+    <w:rsid w:val="002641F3"/>
+    <w:pPr>
+      <w:spacing w:before="0" w:after="500" w:line="240" w:lineRule="auto"/>
+    </w:pPr>
+    <w:rPr>
+      <w:caps/>
+      <w:color w:val="595959" w:themeColor="text1" w:themeTint="A6"/>
+      <w:spacing w:val="10"/>
+      <w:sz w:val="21"/>
+      <w:szCs w:val="21"/>
+    </w:rPr>
+  </w:style>
+  <w:style w:type="character" w:customStyle="1" w:styleId="SubtitleChar">
+    <w:name w:val="Subtitle Char"/>
+    <w:basedOn w:val="DefaultParagraphFont"/>
+    <w:link w:val="Subtitle"/>
+    <w:uiPriority w:val="11"/>
+    <w:rsid w:val="002641F3"/>
+    <w:rPr>
+      <w:caps/>
+      <w:color w:val="595959" w:themeColor="text1" w:themeTint="A6"/>
+      <w:spacing w:val="10"/>
+      <w:sz w:val="21"/>
+      <w:szCs w:val="21"/>
+    </w:rPr>
+  </w:style>
+  <w:style w:type="character" w:styleId="Strong">
+    <w:name w:val="Strong"/>
+    <w:uiPriority w:val="22"/>
+    <w:qFormat/>
+    <w:rsid w:val="002641F3"/>
+    <w:rPr>
+      <w:b/>
+      <w:bCs/>
+    </w:rPr>
+  </w:style>
+  <w:style w:type="character" w:styleId="Emphasis">
+    <w:name w:val="Emphasis"/>
+    <w:uiPriority w:val="20"/>
+    <w:qFormat/>
+    <w:rsid w:val="002641F3"/>
+    <w:rPr>
+      <w:caps/>
+      <w:color w:val="1F3763" w:themeColor="accent1" w:themeShade="7F"/>
+      <w:spacing w:val="5"/>
+    </w:rPr>
+  </w:style>
+  <w:style w:type="paragraph" w:styleId="NoSpacing">
+    <w:name w:val="No Spacing"/>
+    <w:uiPriority w:val="1"/>
+    <w:qFormat/>
+    <w:rsid w:val="002641F3"/>
+    <w:pPr>
+      <w:spacing w:after="0" w:line="240" w:lineRule="auto"/>
+    </w:pPr>
+  </w:style>
+  <w:style w:type="paragraph" w:styleId="Quote">
+    <w:name w:val="Quote"/>
+    <w:basedOn w:val="Normal"/>
+    <w:next w:val="Normal"/>
+    <w:link w:val="QuoteChar"/>
+    <w:uiPriority w:val="29"/>
+    <w:qFormat/>
+    <w:rsid w:val="002641F3"/>
+    <w:rPr>
+      <w:i/>
+      <w:iCs/>
+      <w:sz w:val="24"/>
+      <w:szCs w:val="24"/>
+    </w:rPr>
+  </w:style>
+  <w:style w:type="character" w:customStyle="1" w:styleId="QuoteChar">
+    <w:name w:val="Quote Char"/>
+    <w:basedOn w:val="DefaultParagraphFont"/>
+    <w:link w:val="Quote"/>
+    <w:uiPriority w:val="29"/>
+    <w:rsid w:val="002641F3"/>
+    <w:rPr>
+      <w:i/>
+      <w:iCs/>
+      <w:sz w:val="24"/>
+      <w:szCs w:val="24"/>
+    </w:rPr>
+  </w:style>
+  <w:style w:type="paragraph" w:styleId="IntenseQuote">
+    <w:name w:val="Intense Quote"/>
+    <w:basedOn w:val="Normal"/>
+    <w:next w:val="Normal"/>
+    <w:link w:val="IntenseQuoteChar"/>
+    <w:uiPriority w:val="30"/>
+    <w:qFormat/>
+    <w:rsid w:val="002641F3"/>
+    <w:pPr>
+      <w:spacing w:before="240" w:after="240" w:line="240" w:lineRule="auto"/>
+      <w:ind w:left="1080" w:right="1080"/>
+      <w:jc w:val="center"/>
+    </w:pPr>
+    <w:rPr>
+      <w:color w:val="4472C4" w:themeColor="accent1"/>
+      <w:sz w:val="24"/>
+      <w:szCs w:val="24"/>
+    </w:rPr>
+  </w:style>
+  <w:style w:type="character" w:customStyle="1" w:styleId="IntenseQuoteChar">
+    <w:name w:val="Intense Quote Char"/>
+    <w:basedOn w:val="DefaultParagraphFont"/>
+    <w:link w:val="IntenseQuote"/>
+    <w:uiPriority w:val="30"/>
+    <w:rsid w:val="002641F3"/>
+    <w:rPr>
+      <w:color w:val="4472C4" w:themeColor="accent1"/>
+      <w:sz w:val="24"/>
+      <w:szCs w:val="24"/>
+    </w:rPr>
+  </w:style>
+  <w:style w:type="character" w:styleId="SubtleEmphasis">
+    <w:name w:val="Subtle Emphasis"/>
+    <w:uiPriority w:val="19"/>
+    <w:qFormat/>
+    <w:rsid w:val="002641F3"/>
+    <w:rPr>
+      <w:i/>
+      <w:iCs/>
+      <w:color w:val="1F3763" w:themeColor="accent1" w:themeShade="7F"/>
+    </w:rPr>
+  </w:style>
+  <w:style w:type="character" w:styleId="IntenseEmphasis">
+    <w:name w:val="Intense Emphasis"/>
+    <w:uiPriority w:val="21"/>
+    <w:qFormat/>
+    <w:rsid w:val="002641F3"/>
+    <w:rPr>
+      <w:b/>
+      <w:bCs/>
+      <w:caps/>
+      <w:color w:val="1F3763" w:themeColor="accent1" w:themeShade="7F"/>
+      <w:spacing w:val="10"/>
+    </w:rPr>
+  </w:style>
+  <w:style w:type="character" w:styleId="SubtleReference">
+    <w:name w:val="Subtle Reference"/>
+    <w:uiPriority w:val="31"/>
+    <w:qFormat/>
+    <w:rsid w:val="002641F3"/>
+    <w:rPr>
+      <w:b/>
+      <w:bCs/>
+      <w:color w:val="4472C4" w:themeColor="accent1"/>
+    </w:rPr>
+  </w:style>
+  <w:style w:type="character" w:styleId="IntenseReference">
+    <w:name w:val="Intense Reference"/>
+    <w:uiPriority w:val="32"/>
+    <w:qFormat/>
+    <w:rsid w:val="002641F3"/>
+    <w:rPr>
+      <w:b/>
+      <w:bCs/>
+      <w:i/>
+      <w:iCs/>
+      <w:caps/>
+      <w:color w:val="4472C4" w:themeColor="accent1"/>
+    </w:rPr>
+  </w:style>
+  <w:style w:type="character" w:styleId="BookTitle">
+    <w:name w:val="Book Title"/>
+    <w:uiPriority w:val="33"/>
+    <w:qFormat/>
+    <w:rsid w:val="002641F3"/>
+    <w:rPr>
+      <w:b/>
+      <w:bCs/>
+      <w:i/>
+      <w:iCs/>
+      <w:spacing w:val="0"/>
+    </w:rPr>
+  </w:style>
+  <w:style w:type="paragraph" w:styleId="TOCHeading">
+    <w:name w:val="TOC Heading"/>
+    <w:basedOn w:val="Heading1"/>
+    <w:next w:val="Normal"/>
+    <w:uiPriority w:val="39"/>
+    <w:semiHidden/>
+    <w:unhideWhenUsed/>
+    <w:qFormat/>
+    <w:rsid w:val="002641F3"/>
+    <w:pPr>
+      <w:outlineLvl w:val="9"/>
     </w:pPr>
   </w:style>
 </w:styles>

</xml_diff>

<commit_message>
#123 NOTES - ELIG SUMM -- Logic Map - More errors to find
</commit_message>
<xml_diff>
--- a/Logic Maps/NOTES - Eligibility Summary - Logic Map.docx
+++ b/Logic Maps/NOTES - Eligibility Summary - Logic Map.docx
@@ -102,6 +102,30 @@
       <w:pPr>
         <w:pStyle w:val="ListParagraph"/>
         <w:numPr>
+          <w:ilvl w:val="2"/>
+          <w:numId w:val="1"/>
+        </w:numPr>
+      </w:pPr>
+      <w:r>
+        <w:t>SNAP – HEST should never be prorated</w:t>
+      </w:r>
+    </w:p>
+    <w:p>
+      <w:pPr>
+        <w:pStyle w:val="ListParagraph"/>
+        <w:numPr>
+          <w:ilvl w:val="2"/>
+          <w:numId w:val="1"/>
+        </w:numPr>
+      </w:pPr>
+      <w:r>
+        <w:t>SNAP – HEST has the correct amounts (not previous years amounts)</w:t>
+      </w:r>
+    </w:p>
+    <w:p>
+      <w:pPr>
+        <w:pStyle w:val="ListParagraph"/>
+        <w:numPr>
           <w:ilvl w:val="1"/>
           <w:numId w:val="1"/>
         </w:numPr>
@@ -498,6 +522,7 @@
         </w:numPr>
       </w:pPr>
       <w:r>
+        <w:lastRenderedPageBreak/>
         <w:t>Create array of all months</w:t>
       </w:r>
     </w:p>
@@ -522,7 +547,6 @@
         </w:numPr>
       </w:pPr>
       <w:r>
-        <w:lastRenderedPageBreak/>
         <w:t>Check each program on ELIG/SUMM from the first month on for approvals from the current day</w:t>
       </w:r>
     </w:p>

</xml_diff>

<commit_message>
#123 - Elig Summary Logic Map Updates
</commit_message>
<xml_diff>
--- a/Logic Maps/NOTES - Eligibility Summary - Logic Map.docx
+++ b/Logic Maps/NOTES - Eligibility Summary - Logic Map.docx
@@ -126,6 +126,18 @@
       <w:pPr>
         <w:pStyle w:val="ListParagraph"/>
         <w:numPr>
+          <w:ilvl w:val="2"/>
+          <w:numId w:val="1"/>
+        </w:numPr>
+      </w:pPr>
+      <w:r>
+        <w:t>GA or RCA are active but not included in SNAP budget</w:t>
+      </w:r>
+    </w:p>
+    <w:p>
+      <w:pPr>
+        <w:pStyle w:val="ListParagraph"/>
+        <w:numPr>
           <w:ilvl w:val="1"/>
           <w:numId w:val="1"/>
         </w:numPr>
@@ -138,6 +150,18 @@
       <w:pPr>
         <w:pStyle w:val="ListParagraph"/>
         <w:numPr>
+          <w:ilvl w:val="1"/>
+          <w:numId w:val="1"/>
+        </w:numPr>
+      </w:pPr>
+      <w:r>
+        <w:t>Potentially create a task for a secondary reviewer based on targeted details of the case/approval. Internal QC Audits</w:t>
+      </w:r>
+    </w:p>
+    <w:p>
+      <w:pPr>
+        <w:pStyle w:val="ListParagraph"/>
+        <w:numPr>
           <w:ilvl w:val="0"/>
           <w:numId w:val="1"/>
         </w:numPr>
@@ -278,6 +302,18 @@
         </w:numPr>
       </w:pPr>
       <w:r>
+        <w:t>Better Communication and Notices to Residents</w:t>
+      </w:r>
+    </w:p>
+    <w:p>
+      <w:pPr>
+        <w:pStyle w:val="ListParagraph"/>
+        <w:numPr>
+          <w:ilvl w:val="1"/>
+          <w:numId w:val="1"/>
+        </w:numPr>
+      </w:pPr>
+      <w:r>
         <w:t>Send WCOMs on the notices based on the approval details.</w:t>
       </w:r>
     </w:p>
@@ -285,7 +321,7 @@
       <w:pPr>
         <w:pStyle w:val="ListParagraph"/>
         <w:numPr>
-          <w:ilvl w:val="1"/>
+          <w:ilvl w:val="2"/>
           <w:numId w:val="1"/>
         </w:numPr>
       </w:pPr>
@@ -297,7 +333,7 @@
       <w:pPr>
         <w:pStyle w:val="ListParagraph"/>
         <w:numPr>
-          <w:ilvl w:val="1"/>
+          <w:ilvl w:val="2"/>
           <w:numId w:val="1"/>
         </w:numPr>
       </w:pPr>
@@ -309,48 +345,147 @@
       <w:pPr>
         <w:pStyle w:val="ListParagraph"/>
         <w:numPr>
+          <w:ilvl w:val="1"/>
+          <w:numId w:val="1"/>
+        </w:numPr>
+      </w:pPr>
+      <w:r>
+        <w:t>Send MEMOs with required information</w:t>
+      </w:r>
+    </w:p>
+    <w:p>
+      <w:pPr>
+        <w:pStyle w:val="ListParagraph"/>
+        <w:numPr>
+          <w:ilvl w:val="2"/>
+          <w:numId w:val="1"/>
+        </w:numPr>
+      </w:pPr>
+      <w:r>
+        <w:t>Reporting detail for each program</w:t>
+      </w:r>
+      <w:r>
+        <w:t xml:space="preserve"> (this can include the next report due and Monthly reporting status)</w:t>
+      </w:r>
+    </w:p>
+    <w:p>
+      <w:pPr>
+        <w:pStyle w:val="ListParagraph"/>
+        <w:numPr>
+          <w:ilvl w:val="2"/>
+          <w:numId w:val="1"/>
+        </w:numPr>
+      </w:pPr>
+      <w:r>
+        <w:t>MEMO for Work Requirements for SNAP</w:t>
+      </w:r>
+    </w:p>
+    <w:p>
+      <w:pPr>
+        <w:pStyle w:val="ListParagraph"/>
+        <w:numPr>
+          <w:ilvl w:val="2"/>
+          <w:numId w:val="1"/>
+        </w:numPr>
+      </w:pPr>
+      <w:r>
+        <w:t>MEMO for MFIP Orientation details</w:t>
+      </w:r>
+    </w:p>
+    <w:p>
+      <w:pPr>
+        <w:pStyle w:val="ListParagraph"/>
+        <w:numPr>
           <w:ilvl w:val="0"/>
           <w:numId w:val="1"/>
         </w:numPr>
       </w:pPr>
       <w:r>
-        <w:t>Send MEMOs with required information</w:t>
-      </w:r>
-    </w:p>
-    <w:p>
-      <w:pPr>
-        <w:pStyle w:val="ListParagraph"/>
-        <w:numPr>
-          <w:ilvl w:val="1"/>
-          <w:numId w:val="1"/>
-        </w:numPr>
-      </w:pPr>
-      <w:r>
-        <w:t>Reporting detail for each program</w:t>
-      </w:r>
-    </w:p>
-    <w:p>
-      <w:pPr>
-        <w:pStyle w:val="ListParagraph"/>
-        <w:numPr>
-          <w:ilvl w:val="1"/>
-          <w:numId w:val="1"/>
-        </w:numPr>
-      </w:pPr>
-      <w:r>
-        <w:t>MEMO for Work Requirements for SNAP</w:t>
-      </w:r>
-    </w:p>
-    <w:p>
-      <w:pPr>
-        <w:pStyle w:val="ListParagraph"/>
-        <w:numPr>
-          <w:ilvl w:val="1"/>
-          <w:numId w:val="1"/>
-        </w:numPr>
-      </w:pPr>
-      <w:r>
-        <w:t>MEMO for MFIP Orientation details</w:t>
+        <w:t>Pull information from MAXIS actions to reduce manual entry.</w:t>
+      </w:r>
+    </w:p>
+    <w:p>
+      <w:pPr>
+        <w:pStyle w:val="ListParagraph"/>
+        <w:numPr>
+          <w:ilvl w:val="1"/>
+          <w:numId w:val="1"/>
+        </w:numPr>
+      </w:pPr>
+      <w:r>
+        <w:t>Read the ELIG panels at the beginning of the script run.</w:t>
+      </w:r>
+    </w:p>
+    <w:p>
+      <w:pPr>
+        <w:pStyle w:val="ListParagraph"/>
+        <w:numPr>
+          <w:ilvl w:val="1"/>
+          <w:numId w:val="1"/>
+        </w:numPr>
+      </w:pPr>
+      <w:r>
+        <w:t>Read from REPT/PND2 for Overnight Batch Processes.</w:t>
+      </w:r>
+    </w:p>
+    <w:p>
+      <w:pPr>
+        <w:pStyle w:val="ListParagraph"/>
+        <w:numPr>
+          <w:ilvl w:val="1"/>
+          <w:numId w:val="1"/>
+        </w:numPr>
+      </w:pPr>
+      <w:r>
+        <w:t xml:space="preserve">Account for specific processes unique approvals </w:t>
+      </w:r>
+    </w:p>
+    <w:p>
+      <w:pPr>
+        <w:pStyle w:val="ListParagraph"/>
+        <w:numPr>
+          <w:ilvl w:val="2"/>
+          <w:numId w:val="1"/>
+        </w:numPr>
+      </w:pPr>
+      <w:r>
+        <w:t>HRF</w:t>
+      </w:r>
+    </w:p>
+    <w:p>
+      <w:pPr>
+        <w:pStyle w:val="ListParagraph"/>
+        <w:numPr>
+          <w:ilvl w:val="2"/>
+          <w:numId w:val="1"/>
+        </w:numPr>
+      </w:pPr>
+      <w:r>
+        <w:t>ER</w:t>
+      </w:r>
+    </w:p>
+    <w:p>
+      <w:pPr>
+        <w:pStyle w:val="ListParagraph"/>
+        <w:numPr>
+          <w:ilvl w:val="2"/>
+          <w:numId w:val="1"/>
+        </w:numPr>
+      </w:pPr>
+      <w:r>
+        <w:t>SR</w:t>
+      </w:r>
+    </w:p>
+    <w:p>
+      <w:pPr>
+        <w:pStyle w:val="ListParagraph"/>
+        <w:numPr>
+          <w:ilvl w:val="2"/>
+          <w:numId w:val="1"/>
+        </w:numPr>
+      </w:pPr>
+      <w:r>
+        <w:t>Significant Change</w:t>
       </w:r>
     </w:p>
     <w:p>
@@ -362,43 +497,52 @@
         </w:numPr>
       </w:pPr>
       <w:r>
-        <w:t>Pull information from MAXIS actions to reduce manual entry.</w:t>
-      </w:r>
-    </w:p>
-    <w:p>
-      <w:pPr>
-        <w:pStyle w:val="ListParagraph"/>
-        <w:numPr>
-          <w:ilvl w:val="1"/>
-          <w:numId w:val="1"/>
-        </w:numPr>
-      </w:pPr>
-      <w:r>
-        <w:t>Read the ELIG panels at the beginning of the script run.</w:t>
-      </w:r>
-    </w:p>
-    <w:p>
-      <w:pPr>
-        <w:pStyle w:val="ListParagraph"/>
-        <w:numPr>
-          <w:ilvl w:val="1"/>
-          <w:numId w:val="1"/>
-        </w:numPr>
-      </w:pPr>
-      <w:r>
-        <w:t>Read from REPT/PND2 for Overnight Batch Processes.</w:t>
-      </w:r>
-    </w:p>
-    <w:p>
-      <w:pPr>
-        <w:pStyle w:val="ListParagraph"/>
-        <w:numPr>
-          <w:ilvl w:val="1"/>
-          <w:numId w:val="1"/>
-        </w:numPr>
-      </w:pPr>
-      <w:r>
-        <w:t xml:space="preserve">Account for specific processes unique approvals </w:t>
+        <w:t xml:space="preserve">Trigger </w:t>
+      </w:r>
+      <w:proofErr w:type="gramStart"/>
+      <w:r>
+        <w:t>other</w:t>
+      </w:r>
+      <w:proofErr w:type="gramEnd"/>
+      <w:r>
+        <w:t xml:space="preserve"> follow up work.</w:t>
+      </w:r>
+    </w:p>
+    <w:p>
+      <w:pPr>
+        <w:pStyle w:val="ListParagraph"/>
+        <w:numPr>
+          <w:ilvl w:val="1"/>
+          <w:numId w:val="1"/>
+        </w:numPr>
+      </w:pPr>
+      <w:r>
+        <w:t>MA-EPD Manual reimbursements</w:t>
+      </w:r>
+    </w:p>
+    <w:p>
+      <w:pPr>
+        <w:pStyle w:val="ListParagraph"/>
+        <w:numPr>
+          <w:ilvl w:val="1"/>
+          <w:numId w:val="1"/>
+        </w:numPr>
+      </w:pPr>
+      <w:r>
+        <w:t>Ensure correct HRFs have/will be sent</w:t>
+      </w:r>
+    </w:p>
+    <w:p>
+      <w:pPr>
+        <w:pStyle w:val="ListParagraph"/>
+        <w:numPr>
+          <w:ilvl w:val="1"/>
+          <w:numId w:val="1"/>
+        </w:numPr>
+      </w:pPr>
+      <w:r>
+        <w:lastRenderedPageBreak/>
+        <w:t>Update MAXIS after approval for specific work arounds</w:t>
       </w:r>
     </w:p>
     <w:p>
@@ -410,87 +554,7 @@
         </w:numPr>
       </w:pPr>
       <w:r>
-        <w:t>HRF</w:t>
-      </w:r>
-    </w:p>
-    <w:p>
-      <w:pPr>
-        <w:pStyle w:val="ListParagraph"/>
-        <w:numPr>
-          <w:ilvl w:val="2"/>
-          <w:numId w:val="1"/>
-        </w:numPr>
-      </w:pPr>
-      <w:r>
-        <w:t>ER</w:t>
-      </w:r>
-    </w:p>
-    <w:p>
-      <w:pPr>
-        <w:pStyle w:val="ListParagraph"/>
-        <w:numPr>
-          <w:ilvl w:val="2"/>
-          <w:numId w:val="1"/>
-        </w:numPr>
-      </w:pPr>
-      <w:r>
-        <w:t>SR</w:t>
-      </w:r>
-    </w:p>
-    <w:p>
-      <w:pPr>
-        <w:pStyle w:val="ListParagraph"/>
-        <w:numPr>
-          <w:ilvl w:val="2"/>
-          <w:numId w:val="1"/>
-        </w:numPr>
-      </w:pPr>
-      <w:r>
-        <w:t>Significant Change</w:t>
-      </w:r>
-    </w:p>
-    <w:p>
-      <w:pPr>
-        <w:pStyle w:val="ListParagraph"/>
-        <w:numPr>
-          <w:ilvl w:val="0"/>
-          <w:numId w:val="1"/>
-        </w:numPr>
-      </w:pPr>
-      <w:r>
-        <w:t xml:space="preserve">Trigger </w:t>
-      </w:r>
-      <w:proofErr w:type="gramStart"/>
-      <w:r>
-        <w:t>other</w:t>
-      </w:r>
-      <w:proofErr w:type="gramEnd"/>
-      <w:r>
-        <w:t xml:space="preserve"> follow up work.</w:t>
-      </w:r>
-    </w:p>
-    <w:p>
-      <w:pPr>
-        <w:pStyle w:val="ListParagraph"/>
-        <w:numPr>
-          <w:ilvl w:val="1"/>
-          <w:numId w:val="1"/>
-        </w:numPr>
-      </w:pPr>
-      <w:r>
-        <w:t>MA-EPD Manual reimbursements</w:t>
-      </w:r>
-    </w:p>
-    <w:p>
-      <w:pPr>
-        <w:pStyle w:val="ListParagraph"/>
-        <w:numPr>
-          <w:ilvl w:val="1"/>
-          <w:numId w:val="1"/>
-        </w:numPr>
-      </w:pPr>
-      <w:r>
-        <w:t>Ensure correct HRFs have/will be sent</w:t>
+        <w:t>Example: Forcing MFIP results for new Family Cash applications that MAXIS makes DWP</w:t>
       </w:r>
     </w:p>
     <w:p>
@@ -522,7 +586,6 @@
         </w:numPr>
       </w:pPr>
       <w:r>
-        <w:lastRenderedPageBreak/>
         <w:t>Create array of all months</w:t>
       </w:r>
     </w:p>

</xml_diff>

<commit_message>
#123 ELIG SUMMARY Logic Map Updates
</commit_message>
<xml_diff>
--- a/Logic Maps/NOTES - Eligibility Summary - Logic Map.docx
+++ b/Logic Maps/NOTES - Eligibility Summary - Logic Map.docx
@@ -497,15 +497,7 @@
         </w:numPr>
       </w:pPr>
       <w:r>
-        <w:t xml:space="preserve">Trigger </w:t>
-      </w:r>
-      <w:proofErr w:type="gramStart"/>
-      <w:r>
-        <w:t>other</w:t>
-      </w:r>
-      <w:proofErr w:type="gramEnd"/>
-      <w:r>
-        <w:t xml:space="preserve"> follow up work.</w:t>
+        <w:t>Trigger other follow up work.</w:t>
       </w:r>
     </w:p>
     <w:p>
@@ -791,6 +783,19 @@
     <w:p>
       <w:proofErr w:type="spellStart"/>
       <w:r>
+        <w:t>Read_</w:t>
+      </w:r>
+      <w:r>
+        <w:t>GRH</w:t>
+      </w:r>
+      <w:r>
+        <w:t>_ELIG</w:t>
+      </w:r>
+      <w:proofErr w:type="spellEnd"/>
+    </w:p>
+    <w:p>
+      <w:proofErr w:type="spellStart"/>
+      <w:r>
         <w:t>Read_MA_ELIG</w:t>
       </w:r>
       <w:proofErr w:type="spellEnd"/>
@@ -798,7 +803,13 @@
     <w:p>
       <w:proofErr w:type="spellStart"/>
       <w:r>
-        <w:t>Read_MHC_ELIG</w:t>
+        <w:t>Read_M</w:t>
+      </w:r>
+      <w:r>
+        <w:t>SP</w:t>
+      </w:r>
+      <w:r>
+        <w:t>_ELIG</w:t>
       </w:r>
       <w:proofErr w:type="spellEnd"/>
     </w:p>

</xml_diff>

<commit_message>
#123 ELIG Summ - Logic Map - check ACCT for SNAP
</commit_message>
<xml_diff>
--- a/Logic Maps/NOTES - Eligibility Summary - Logic Map.docx
+++ b/Logic Maps/NOTES - Eligibility Summary - Logic Map.docx
@@ -131,6 +131,18 @@
         </w:numPr>
       </w:pPr>
       <w:r>
+        <w:t>SNAP – are ACCT panels coded with SNAP ‘Y’</w:t>
+      </w:r>
+    </w:p>
+    <w:p>
+      <w:pPr>
+        <w:pStyle w:val="ListParagraph"/>
+        <w:numPr>
+          <w:ilvl w:val="2"/>
+          <w:numId w:val="1"/>
+        </w:numPr>
+      </w:pPr>
+      <w:r>
         <w:t>GA or RCA are active but not included in SNAP budget</w:t>
       </w:r>
     </w:p>
@@ -497,15 +509,7 @@
         </w:numPr>
       </w:pPr>
       <w:r>
-        <w:t xml:space="preserve">Trigger </w:t>
-      </w:r>
-      <w:proofErr w:type="gramStart"/>
-      <w:r>
-        <w:t>other</w:t>
-      </w:r>
-      <w:proofErr w:type="gramEnd"/>
-      <w:r>
-        <w:t xml:space="preserve"> follow up work.</w:t>
+        <w:t>Trigger other follow up work.</w:t>
       </w:r>
     </w:p>
     <w:p>
@@ -529,6 +533,7 @@
         </w:numPr>
       </w:pPr>
       <w:r>
+        <w:lastRenderedPageBreak/>
         <w:t>Ensure correct HRFs have/will be sent</w:t>
       </w:r>
     </w:p>
@@ -541,7 +546,6 @@
         </w:numPr>
       </w:pPr>
       <w:r>
-        <w:lastRenderedPageBreak/>
         <w:t>Update MAXIS after approval for specific work arounds</w:t>
       </w:r>
     </w:p>

</xml_diff>

<commit_message>
#123 - Elig Summ - Logic Map
</commit_message>
<xml_diff>
--- a/Logic Maps/NOTES - Eligibility Summary - Logic Map.docx
+++ b/Logic Maps/NOTES - Eligibility Summary - Logic Map.docx
@@ -63,15 +63,7 @@
         </w:numPr>
       </w:pPr>
       <w:r>
-        <w:t xml:space="preserve">SNAP with CCAP active in MAXIS – is it the correct Cat </w:t>
-      </w:r>
-      <w:proofErr w:type="spellStart"/>
-      <w:r>
-        <w:t>Elig</w:t>
-      </w:r>
-      <w:proofErr w:type="spellEnd"/>
-      <w:r>
-        <w:t xml:space="preserve"> and does a DCEX panel exist.</w:t>
+        <w:t>SNAP with CCAP active in MAXIS – is it the correct Cat Elig and does a DCEX panel exist.</w:t>
       </w:r>
     </w:p>
     <w:p>
@@ -686,6 +678,114 @@
         </w:numPr>
       </w:pPr>
       <w:r>
+        <w:t>Go to STAT for each month and gather basic information</w:t>
+      </w:r>
+    </w:p>
+    <w:p>
+      <w:pPr>
+        <w:pStyle w:val="ListParagraph"/>
+        <w:numPr>
+          <w:ilvl w:val="1"/>
+          <w:numId w:val="2"/>
+        </w:numPr>
+      </w:pPr>
+      <w:r>
+        <w:t>Member</w:t>
+      </w:r>
+    </w:p>
+    <w:p>
+      <w:pPr>
+        <w:pStyle w:val="ListParagraph"/>
+        <w:numPr>
+          <w:ilvl w:val="1"/>
+          <w:numId w:val="2"/>
+        </w:numPr>
+      </w:pPr>
+      <w:r>
+        <w:t>Income</w:t>
+      </w:r>
+    </w:p>
+    <w:p>
+      <w:pPr>
+        <w:pStyle w:val="ListParagraph"/>
+        <w:numPr>
+          <w:ilvl w:val="1"/>
+          <w:numId w:val="2"/>
+        </w:numPr>
+      </w:pPr>
+      <w:r>
+        <w:t>Expenses</w:t>
+      </w:r>
+    </w:p>
+    <w:p>
+      <w:pPr>
+        <w:pStyle w:val="ListParagraph"/>
+        <w:numPr>
+          <w:ilvl w:val="1"/>
+          <w:numId w:val="2"/>
+        </w:numPr>
+      </w:pPr>
+      <w:r>
+        <w:t>Find REVW/MONT months</w:t>
+      </w:r>
+    </w:p>
+    <w:p>
+      <w:pPr>
+        <w:pStyle w:val="ListParagraph"/>
+        <w:numPr>
+          <w:ilvl w:val="0"/>
+          <w:numId w:val="2"/>
+        </w:numPr>
+      </w:pPr>
+      <w:r>
+        <w:t>Review each ELIG month for each Program to determine ‘Unique Approvals’</w:t>
+      </w:r>
+    </w:p>
+    <w:p>
+      <w:pPr>
+        <w:pStyle w:val="ListParagraph"/>
+        <w:numPr>
+          <w:ilvl w:val="1"/>
+          <w:numId w:val="2"/>
+        </w:numPr>
+      </w:pPr>
+      <w:r>
+        <w:t>A unique approval is any time the income, expenses, hh members, entitlement, or elig status changes</w:t>
+      </w:r>
+    </w:p>
+    <w:p>
+      <w:pPr>
+        <w:pStyle w:val="ListParagraph"/>
+        <w:numPr>
+          <w:ilvl w:val="1"/>
+          <w:numId w:val="2"/>
+        </w:numPr>
+      </w:pPr>
+      <w:r>
+        <w:t>There will be an array for each program with each unique approval.</w:t>
+      </w:r>
+    </w:p>
+    <w:p>
+      <w:pPr>
+        <w:pStyle w:val="ListParagraph"/>
+        <w:numPr>
+          <w:ilvl w:val="1"/>
+          <w:numId w:val="2"/>
+        </w:numPr>
+      </w:pPr>
+      <w:r>
+        <w:t>Each unique approval will have it’s own CASE NOTE</w:t>
+      </w:r>
+    </w:p>
+    <w:p>
+      <w:pPr>
+        <w:pStyle w:val="ListParagraph"/>
+        <w:numPr>
+          <w:ilvl w:val="0"/>
+          <w:numId w:val="2"/>
+        </w:numPr>
+      </w:pPr>
+      <w:r>
         <w:t>Dialog – Display information found in ELIG and get any worker input</w:t>
       </w:r>
     </w:p>
@@ -710,6 +810,18 @@
         </w:numPr>
       </w:pPr>
       <w:r>
+        <w:t>Dialog will review the budget and ask for confirmation that the budget is correct</w:t>
+      </w:r>
+    </w:p>
+    <w:p>
+      <w:pPr>
+        <w:pStyle w:val="ListParagraph"/>
+        <w:numPr>
+          <w:ilvl w:val="1"/>
+          <w:numId w:val="2"/>
+        </w:numPr>
+      </w:pPr>
+      <w:r>
         <w:t>Divert the script if there are errors with explicit instructions on how to repair</w:t>
       </w:r>
     </w:p>
@@ -751,95 +863,153 @@
     </w:p>
     <w:p>
       <w:pPr>
+        <w:pStyle w:val="ListParagraph"/>
+        <w:numPr>
+          <w:ilvl w:val="1"/>
+          <w:numId w:val="2"/>
+        </w:numPr>
+      </w:pPr>
+      <w:r>
+        <w:t>Each unique approval will have it’s own CASE NOTE</w:t>
+      </w:r>
+    </w:p>
+    <w:p>
+      <w:pPr>
+        <w:pStyle w:val="ListParagraph"/>
+        <w:numPr>
+          <w:ilvl w:val="1"/>
+          <w:numId w:val="2"/>
+        </w:numPr>
+      </w:pPr>
+      <w:r>
+        <w:t>NOTE to include:</w:t>
+      </w:r>
+    </w:p>
+    <w:p>
+      <w:pPr>
+        <w:pStyle w:val="ListParagraph"/>
+        <w:numPr>
+          <w:ilvl w:val="2"/>
+          <w:numId w:val="2"/>
+        </w:numPr>
+      </w:pPr>
+      <w:r>
+        <w:t>Months effective</w:t>
+      </w:r>
+    </w:p>
+    <w:p>
+      <w:pPr>
+        <w:pStyle w:val="ListParagraph"/>
+        <w:numPr>
+          <w:ilvl w:val="2"/>
+          <w:numId w:val="2"/>
+        </w:numPr>
+      </w:pPr>
+      <w:r>
+        <w:t>Entitlement and any benefit alteration or reductions (proration, recoupment, sanction)</w:t>
+      </w:r>
+    </w:p>
+    <w:p>
+      <w:pPr>
+        <w:pStyle w:val="ListParagraph"/>
+        <w:numPr>
+          <w:ilvl w:val="2"/>
+          <w:numId w:val="2"/>
+        </w:numPr>
+      </w:pPr>
+      <w:r>
+        <w:t>Basic budget information</w:t>
+      </w:r>
+    </w:p>
+    <w:p>
+      <w:pPr>
         <w:pStyle w:val="Heading1"/>
       </w:pPr>
       <w:r>
+        <w:t>Classes and functions</w:t>
+      </w:r>
+    </w:p>
+    <w:p>
+      <w:pPr>
+        <w:pStyle w:val="Heading2"/>
+      </w:pPr>
+      <w:r>
+        <w:t>Classes</w:t>
+      </w:r>
+    </w:p>
+    <w:p>
+      <w:r>
+        <w:t>SNAP_eligibility_detail</w:t>
+      </w:r>
+    </w:p>
+    <w:p>
+      <w:r>
+        <w:t>MFIP_eligibility_detail</w:t>
+      </w:r>
+    </w:p>
+    <w:p>
+      <w:r>
+        <w:t>DWP_eligibility_detail</w:t>
+      </w:r>
+    </w:p>
+    <w:p>
+      <w:r>
+        <w:t>GA_eligibility_detail</w:t>
+      </w:r>
+    </w:p>
+    <w:p>
+      <w:r>
+        <w:t>MSA_eligibility_detail</w:t>
+      </w:r>
+    </w:p>
+    <w:p>
+      <w:r>
+        <w:t>GRH_eligibility_detail</w:t>
+      </w:r>
+    </w:p>
+    <w:p>
+      <w:r>
+        <w:lastRenderedPageBreak/>
+        <w:t>EMER_eligibility_detail</w:t>
+      </w:r>
+    </w:p>
+    <w:p>
+      <w:r>
+        <w:t>DENY_eligibility_detail</w:t>
+      </w:r>
+    </w:p>
+    <w:p>
+      <w:r>
+        <w:t>STAT_detail</w:t>
+      </w:r>
+    </w:p>
+    <w:p>
+      <w:pPr>
+        <w:pStyle w:val="Heading2"/>
+      </w:pPr>
+      <w:r>
         <w:t>Functions</w:t>
       </w:r>
     </w:p>
     <w:p>
-      <w:proofErr w:type="spellStart"/>
-      <w:r>
-        <w:t>Read_SNAP_ELIG</w:t>
-      </w:r>
-      <w:proofErr w:type="spellEnd"/>
-    </w:p>
-    <w:p>
-      <w:proofErr w:type="spellStart"/>
-      <w:r>
-        <w:t>Read_MFIP_ELIG</w:t>
-      </w:r>
-      <w:proofErr w:type="spellEnd"/>
-    </w:p>
-    <w:p>
-      <w:proofErr w:type="spellStart"/>
-      <w:r>
-        <w:t>Read_DWP_ELIG</w:t>
-      </w:r>
-      <w:proofErr w:type="spellEnd"/>
-    </w:p>
-    <w:p>
-      <w:proofErr w:type="spellStart"/>
-      <w:r>
-        <w:t>Read_GA_ELIG</w:t>
-      </w:r>
-      <w:proofErr w:type="spellEnd"/>
-    </w:p>
-    <w:p>
-      <w:proofErr w:type="spellStart"/>
-      <w:r>
-        <w:t>Read_MSA_ELIG</w:t>
-      </w:r>
-      <w:proofErr w:type="spellEnd"/>
-    </w:p>
-    <w:p>
-      <w:proofErr w:type="spellStart"/>
-      <w:r>
-        <w:t>Read_MA_ELIG</w:t>
-      </w:r>
-      <w:proofErr w:type="spellEnd"/>
-    </w:p>
-    <w:p>
-      <w:proofErr w:type="spellStart"/>
-      <w:r>
-        <w:t>Read_MHC_ELIG</w:t>
-      </w:r>
-      <w:proofErr w:type="spellEnd"/>
-    </w:p>
-    <w:p>
-      <w:proofErr w:type="spellStart"/>
-      <w:r>
-        <w:t>Read_EMER_ELIG</w:t>
-      </w:r>
-      <w:proofErr w:type="spellEnd"/>
-    </w:p>
-    <w:p>
-      <w:proofErr w:type="spellStart"/>
-      <w:r>
-        <w:t>Read_CASH_DENY</w:t>
-      </w:r>
-      <w:proofErr w:type="spellEnd"/>
-    </w:p>
-    <w:p>
-      <w:proofErr w:type="spellStart"/>
+      <w:r>
+        <w:t>Find_approved_version</w:t>
+      </w:r>
+    </w:p>
+    <w:p>
       <w:r>
         <w:t>Send_work_requirments_MEMO</w:t>
       </w:r>
-      <w:proofErr w:type="spellEnd"/>
-    </w:p>
-    <w:p>
-      <w:proofErr w:type="spellStart"/>
+    </w:p>
+    <w:p>
       <w:r>
         <w:t>Send_reporting_requirments_MEMO</w:t>
       </w:r>
-      <w:proofErr w:type="spellEnd"/>
-    </w:p>
-    <w:p>
-      <w:proofErr w:type="spellStart"/>
+    </w:p>
+    <w:p>
       <w:r>
         <w:t>Send_MFIP_Orientation_MEMO</w:t>
       </w:r>
-      <w:proofErr w:type="spellEnd"/>
     </w:p>
     <w:p/>
     <w:p/>
@@ -880,7 +1050,7 @@
         <w:ind w:left="1440" w:hanging="360"/>
       </w:pPr>
     </w:lvl>
-    <w:lvl w:ilvl="2" w:tplc="0409001B" w:tentative="1">
+    <w:lvl w:ilvl="2" w:tplc="0409001B">
       <w:start w:val="1"/>
       <w:numFmt w:val="lowerRoman"/>
       <w:lvlText w:val="%3."/>
@@ -1473,7 +1643,6 @@
     <w:next w:val="Normal"/>
     <w:link w:val="Heading2Char"/>
     <w:uiPriority w:val="9"/>
-    <w:semiHidden/>
     <w:unhideWhenUsed/>
     <w:qFormat/>
     <w:rsid w:val="002641F3"/>
@@ -1742,7 +1911,6 @@
     <w:basedOn w:val="DefaultParagraphFont"/>
     <w:link w:val="Heading2"/>
     <w:uiPriority w:val="9"/>
-    <w:semiHidden/>
     <w:rsid w:val="002641F3"/>
     <w:rPr>
       <w:caps/>

</xml_diff>

<commit_message>
#123 - elig summ - logic map additions
</commit_message>
<xml_diff>
--- a/Logic Maps/NOTES - Eligibility Summary - Logic Map.docx
+++ b/Logic Maps/NOTES - Eligibility Summary - Logic Map.docx
@@ -63,7 +63,15 @@
         </w:numPr>
       </w:pPr>
       <w:r>
-        <w:t>SNAP with CCAP active in MAXIS – is it the correct Cat Elig and does a DCEX panel exist.</w:t>
+        <w:t xml:space="preserve">SNAP with CCAP active in MAXIS – is it the correct Cat </w:t>
+      </w:r>
+      <w:proofErr w:type="spellStart"/>
+      <w:r>
+        <w:t>Elig</w:t>
+      </w:r>
+      <w:proofErr w:type="spellEnd"/>
+      <w:r>
+        <w:t xml:space="preserve"> and does a DCEX panel exist.</w:t>
       </w:r>
     </w:p>
     <w:p>
@@ -501,7 +509,15 @@
         </w:numPr>
       </w:pPr>
       <w:r>
-        <w:t>Trigger other follow up work.</w:t>
+        <w:t xml:space="preserve">Trigger </w:t>
+      </w:r>
+      <w:proofErr w:type="gramStart"/>
+      <w:r>
+        <w:t>other</w:t>
+      </w:r>
+      <w:proofErr w:type="gramEnd"/>
+      <w:r>
+        <w:t xml:space="preserve"> follow up work.</w:t>
       </w:r>
     </w:p>
     <w:p>
@@ -738,6 +754,18 @@
         </w:numPr>
       </w:pPr>
       <w:r>
+        <w:t>Go to REPT/PND2 for denials.</w:t>
+      </w:r>
+    </w:p>
+    <w:p>
+      <w:pPr>
+        <w:pStyle w:val="ListParagraph"/>
+        <w:numPr>
+          <w:ilvl w:val="0"/>
+          <w:numId w:val="2"/>
+        </w:numPr>
+      </w:pPr>
+      <w:r>
         <w:t>Review each ELIG month for each Program to determine ‘Unique Approvals’</w:t>
       </w:r>
     </w:p>
@@ -750,7 +778,23 @@
         </w:numPr>
       </w:pPr>
       <w:r>
-        <w:t>A unique approval is any time the income, expenses, hh members, entitlement, or elig status changes</w:t>
+        <w:t xml:space="preserve">A unique approval is any time the income, expenses, </w:t>
+      </w:r>
+      <w:proofErr w:type="spellStart"/>
+      <w:r>
+        <w:t>hh</w:t>
+      </w:r>
+      <w:proofErr w:type="spellEnd"/>
+      <w:r>
+        <w:t xml:space="preserve"> members, entitlement, or </w:t>
+      </w:r>
+      <w:proofErr w:type="spellStart"/>
+      <w:r>
+        <w:t>elig</w:t>
+      </w:r>
+      <w:proofErr w:type="spellEnd"/>
+      <w:r>
+        <w:t xml:space="preserve"> status changes</w:t>
       </w:r>
     </w:p>
     <w:p>
@@ -774,7 +818,17 @@
         </w:numPr>
       </w:pPr>
       <w:r>
-        <w:t>Each unique approval will have it’s own CASE NOTE</w:t>
+        <w:t xml:space="preserve">Each unique approval will have </w:t>
+      </w:r>
+      <w:proofErr w:type="spellStart"/>
+      <w:proofErr w:type="gramStart"/>
+      <w:r>
+        <w:t>it’s</w:t>
+      </w:r>
+      <w:proofErr w:type="spellEnd"/>
+      <w:proofErr w:type="gramEnd"/>
+      <w:r>
+        <w:t xml:space="preserve"> own CASE NOTE</w:t>
       </w:r>
     </w:p>
     <w:p>
@@ -841,6 +895,51 @@
       <w:pPr>
         <w:pStyle w:val="ListParagraph"/>
         <w:numPr>
+          <w:ilvl w:val="1"/>
+          <w:numId w:val="2"/>
+        </w:numPr>
+      </w:pPr>
+      <w:r>
+        <w:t>SNAP</w:t>
+      </w:r>
+    </w:p>
+    <w:p>
+      <w:pPr>
+        <w:pStyle w:val="ListParagraph"/>
+        <w:numPr>
+          <w:ilvl w:val="2"/>
+          <w:numId w:val="2"/>
+        </w:numPr>
+      </w:pPr>
+      <w:r>
+        <w:t>PACT closure/denial reason</w:t>
+      </w:r>
+    </w:p>
+    <w:p>
+      <w:pPr>
+        <w:pStyle w:val="ListParagraph"/>
+        <w:numPr>
+          <w:ilvl w:val="2"/>
+          <w:numId w:val="2"/>
+        </w:numPr>
+      </w:pPr>
+      <w:r>
+        <w:t>2</w:t>
+      </w:r>
+      <w:r>
+        <w:rPr>
+          <w:vertAlign w:val="superscript"/>
+        </w:rPr>
+        <w:t>nd</w:t>
+      </w:r>
+      <w:r>
+        <w:t xml:space="preserve"> 30 days of verification allowance detail</w:t>
+      </w:r>
+    </w:p>
+    <w:p>
+      <w:pPr>
+        <w:pStyle w:val="ListParagraph"/>
+        <w:numPr>
           <w:ilvl w:val="0"/>
           <w:numId w:val="2"/>
         </w:numPr>
@@ -870,7 +969,17 @@
         </w:numPr>
       </w:pPr>
       <w:r>
-        <w:t>Each unique approval will have it’s own CASE NOTE</w:t>
+        <w:t xml:space="preserve">Each unique approval will have </w:t>
+      </w:r>
+      <w:proofErr w:type="spellStart"/>
+      <w:proofErr w:type="gramStart"/>
+      <w:r>
+        <w:t>it’s</w:t>
+      </w:r>
+      <w:proofErr w:type="spellEnd"/>
+      <w:proofErr w:type="gramEnd"/>
+      <w:r>
+        <w:t xml:space="preserve"> own CASE NOTE</w:t>
       </w:r>
     </w:p>
     <w:p>
@@ -938,50 +1047,68 @@
       </w:r>
     </w:p>
     <w:p>
+      <w:proofErr w:type="spellStart"/>
       <w:r>
         <w:t>SNAP_eligibility_detail</w:t>
       </w:r>
-    </w:p>
-    <w:p>
+      <w:proofErr w:type="spellEnd"/>
+    </w:p>
+    <w:p>
+      <w:proofErr w:type="spellStart"/>
       <w:r>
         <w:t>MFIP_eligibility_detail</w:t>
       </w:r>
-    </w:p>
-    <w:p>
+      <w:proofErr w:type="spellEnd"/>
+    </w:p>
+    <w:p>
+      <w:proofErr w:type="spellStart"/>
       <w:r>
         <w:t>DWP_eligibility_detail</w:t>
       </w:r>
-    </w:p>
-    <w:p>
+      <w:proofErr w:type="spellEnd"/>
+    </w:p>
+    <w:p>
+      <w:proofErr w:type="spellStart"/>
       <w:r>
         <w:t>GA_eligibility_detail</w:t>
       </w:r>
-    </w:p>
-    <w:p>
-      <w:r>
+      <w:proofErr w:type="spellEnd"/>
+    </w:p>
+    <w:p>
+      <w:proofErr w:type="spellStart"/>
+      <w:r>
+        <w:lastRenderedPageBreak/>
         <w:t>MSA_eligibility_detail</w:t>
       </w:r>
-    </w:p>
-    <w:p>
+      <w:proofErr w:type="spellEnd"/>
+    </w:p>
+    <w:p>
+      <w:proofErr w:type="spellStart"/>
       <w:r>
         <w:t>GRH_eligibility_detail</w:t>
       </w:r>
-    </w:p>
-    <w:p>
-      <w:r>
-        <w:lastRenderedPageBreak/>
+      <w:proofErr w:type="spellEnd"/>
+    </w:p>
+    <w:p>
+      <w:proofErr w:type="spellStart"/>
+      <w:r>
         <w:t>EMER_eligibility_detail</w:t>
       </w:r>
-    </w:p>
-    <w:p>
+      <w:proofErr w:type="spellEnd"/>
+    </w:p>
+    <w:p>
+      <w:proofErr w:type="spellStart"/>
       <w:r>
         <w:t>DENY_eligibility_detail</w:t>
       </w:r>
-    </w:p>
-    <w:p>
+      <w:proofErr w:type="spellEnd"/>
+    </w:p>
+    <w:p>
+      <w:proofErr w:type="spellStart"/>
       <w:r>
         <w:t>STAT_detail</w:t>
       </w:r>
+      <w:proofErr w:type="spellEnd"/>
     </w:p>
     <w:p>
       <w:pPr>
@@ -992,24 +1119,32 @@
       </w:r>
     </w:p>
     <w:p>
+      <w:proofErr w:type="spellStart"/>
       <w:r>
         <w:t>Find_approved_version</w:t>
       </w:r>
-    </w:p>
-    <w:p>
+      <w:proofErr w:type="spellEnd"/>
+    </w:p>
+    <w:p>
+      <w:proofErr w:type="spellStart"/>
       <w:r>
         <w:t>Send_work_requirments_MEMO</w:t>
       </w:r>
-    </w:p>
-    <w:p>
+      <w:proofErr w:type="spellEnd"/>
+    </w:p>
+    <w:p>
+      <w:proofErr w:type="spellStart"/>
       <w:r>
         <w:t>Send_reporting_requirments_MEMO</w:t>
       </w:r>
-    </w:p>
-    <w:p>
+      <w:proofErr w:type="spellEnd"/>
+    </w:p>
+    <w:p>
+      <w:proofErr w:type="spellStart"/>
       <w:r>
         <w:t>Send_MFIP_Orientation_MEMO</w:t>
       </w:r>
+      <w:proofErr w:type="spellEnd"/>
     </w:p>
     <w:p/>
     <w:p/>

</xml_diff>

<commit_message>
#123 - matching logic map file
</commit_message>
<xml_diff>
--- a/Logic Maps/NOTES - Eligibility Summary - Logic Map.docx
+++ b/Logic Maps/NOTES - Eligibility Summary - Logic Map.docx
@@ -131,6 +131,18 @@
         </w:numPr>
       </w:pPr>
       <w:r>
+        <w:t>SNAP – are ACCT panels coded with SNAP ‘Y’</w:t>
+      </w:r>
+    </w:p>
+    <w:p>
+      <w:pPr>
+        <w:pStyle w:val="ListParagraph"/>
+        <w:numPr>
+          <w:ilvl w:val="2"/>
+          <w:numId w:val="1"/>
+        </w:numPr>
+      </w:pPr>
+      <w:r>
         <w:t>GA or RCA are active but not included in SNAP budget</w:t>
       </w:r>
     </w:p>
@@ -497,7 +509,15 @@
         </w:numPr>
       </w:pPr>
       <w:r>
-        <w:t>Trigger other follow up work.</w:t>
+        <w:t xml:space="preserve">Trigger </w:t>
+      </w:r>
+      <w:proofErr w:type="gramStart"/>
+      <w:r>
+        <w:t>other</w:t>
+      </w:r>
+      <w:proofErr w:type="gramEnd"/>
+      <w:r>
+        <w:t xml:space="preserve"> follow up work.</w:t>
       </w:r>
     </w:p>
     <w:p>
@@ -521,6 +541,7 @@
         </w:numPr>
       </w:pPr>
       <w:r>
+        <w:lastRenderedPageBreak/>
         <w:t>Ensure correct HRFs have/will be sent</w:t>
       </w:r>
     </w:p>
@@ -533,213 +554,565 @@
         </w:numPr>
       </w:pPr>
       <w:r>
+        <w:t>Update MAXIS after approval for specific work arounds</w:t>
+      </w:r>
+    </w:p>
+    <w:p>
+      <w:pPr>
+        <w:pStyle w:val="ListParagraph"/>
+        <w:numPr>
+          <w:ilvl w:val="2"/>
+          <w:numId w:val="1"/>
+        </w:numPr>
+      </w:pPr>
+      <w:r>
+        <w:t>Example: Forcing MFIP results for new Family Cash applications that MAXIS makes DWP</w:t>
+      </w:r>
+    </w:p>
+    <w:p>
+      <w:pPr>
+        <w:pStyle w:val="Heading1"/>
+      </w:pPr>
+      <w:r>
+        <w:t>Basic Script Flow</w:t>
+      </w:r>
+    </w:p>
+    <w:p>
+      <w:pPr>
+        <w:pStyle w:val="ListParagraph"/>
+        <w:numPr>
+          <w:ilvl w:val="0"/>
+          <w:numId w:val="2"/>
+        </w:numPr>
+      </w:pPr>
+      <w:r>
+        <w:t>Dialog - Gather Case Number and first month of approval</w:t>
+      </w:r>
+    </w:p>
+    <w:p>
+      <w:pPr>
+        <w:pStyle w:val="ListParagraph"/>
+        <w:numPr>
+          <w:ilvl w:val="1"/>
+          <w:numId w:val="2"/>
+        </w:numPr>
+      </w:pPr>
+      <w:r>
+        <w:t>Create array of all months</w:t>
+      </w:r>
+    </w:p>
+    <w:p>
+      <w:pPr>
+        <w:pStyle w:val="ListParagraph"/>
+        <w:numPr>
+          <w:ilvl w:val="1"/>
+          <w:numId w:val="2"/>
+        </w:numPr>
+      </w:pPr>
+      <w:r>
+        <w:t>Gather program status</w:t>
+      </w:r>
+    </w:p>
+    <w:p>
+      <w:pPr>
+        <w:pStyle w:val="ListParagraph"/>
+        <w:numPr>
+          <w:ilvl w:val="0"/>
+          <w:numId w:val="2"/>
+        </w:numPr>
+      </w:pPr>
+      <w:r>
+        <w:t>Check each program on ELIG/SUMM from the first month on for approvals from the current day</w:t>
+      </w:r>
+    </w:p>
+    <w:p>
+      <w:pPr>
+        <w:pStyle w:val="ListParagraph"/>
+        <w:numPr>
+          <w:ilvl w:val="1"/>
+          <w:numId w:val="2"/>
+        </w:numPr>
+      </w:pPr>
+      <w:r>
+        <w:t>Check for approvals from the past few days to ask if these are relevant and explain that ELIG results should be generated on the same day they are approved.</w:t>
+      </w:r>
+    </w:p>
+    <w:p>
+      <w:pPr>
+        <w:pStyle w:val="ListParagraph"/>
+        <w:numPr>
+          <w:ilvl w:val="0"/>
+          <w:numId w:val="2"/>
+        </w:numPr>
+      </w:pPr>
+      <w:r>
+        <w:t>Go to ELIG for each program and each month and gather all detail</w:t>
+      </w:r>
+    </w:p>
+    <w:p>
+      <w:pPr>
+        <w:pStyle w:val="ListParagraph"/>
+        <w:numPr>
+          <w:ilvl w:val="1"/>
+          <w:numId w:val="2"/>
+        </w:numPr>
+      </w:pPr>
+      <w:r>
+        <w:t>Determine if it is an Approval, Denial, or Closure</w:t>
+      </w:r>
+    </w:p>
+    <w:p>
+      <w:pPr>
+        <w:pStyle w:val="ListParagraph"/>
+        <w:numPr>
+          <w:ilvl w:val="1"/>
+          <w:numId w:val="2"/>
+        </w:numPr>
+      </w:pPr>
+      <w:r>
+        <w:t>Determine if it is an Initial or Change Approval</w:t>
+      </w:r>
+    </w:p>
+    <w:p>
+      <w:pPr>
+        <w:pStyle w:val="ListParagraph"/>
+        <w:numPr>
+          <w:ilvl w:val="1"/>
+          <w:numId w:val="2"/>
+        </w:numPr>
+      </w:pPr>
+      <w:r>
+        <w:t>Decide if any specific processed happened</w:t>
+      </w:r>
+    </w:p>
+    <w:p>
+      <w:pPr>
+        <w:pStyle w:val="ListParagraph"/>
+        <w:numPr>
+          <w:ilvl w:val="0"/>
+          <w:numId w:val="2"/>
+        </w:numPr>
+      </w:pPr>
+      <w:r>
+        <w:t>Go to STAT for each month and gather basic information</w:t>
+      </w:r>
+    </w:p>
+    <w:p>
+      <w:pPr>
+        <w:pStyle w:val="ListParagraph"/>
+        <w:numPr>
+          <w:ilvl w:val="1"/>
+          <w:numId w:val="2"/>
+        </w:numPr>
+      </w:pPr>
+      <w:r>
+        <w:t>Member</w:t>
+      </w:r>
+    </w:p>
+    <w:p>
+      <w:pPr>
+        <w:pStyle w:val="ListParagraph"/>
+        <w:numPr>
+          <w:ilvl w:val="1"/>
+          <w:numId w:val="2"/>
+        </w:numPr>
+      </w:pPr>
+      <w:r>
+        <w:t>Income</w:t>
+      </w:r>
+    </w:p>
+    <w:p>
+      <w:pPr>
+        <w:pStyle w:val="ListParagraph"/>
+        <w:numPr>
+          <w:ilvl w:val="1"/>
+          <w:numId w:val="2"/>
+        </w:numPr>
+      </w:pPr>
+      <w:r>
+        <w:t>Expenses</w:t>
+      </w:r>
+    </w:p>
+    <w:p>
+      <w:pPr>
+        <w:pStyle w:val="ListParagraph"/>
+        <w:numPr>
+          <w:ilvl w:val="1"/>
+          <w:numId w:val="2"/>
+        </w:numPr>
+      </w:pPr>
+      <w:r>
+        <w:t>Find REVW/MONT months</w:t>
+      </w:r>
+    </w:p>
+    <w:p>
+      <w:pPr>
+        <w:pStyle w:val="ListParagraph"/>
+        <w:numPr>
+          <w:ilvl w:val="0"/>
+          <w:numId w:val="2"/>
+        </w:numPr>
+      </w:pPr>
+      <w:r>
+        <w:t>Go to REPT/PND2 for denials.</w:t>
+      </w:r>
+    </w:p>
+    <w:p>
+      <w:pPr>
+        <w:pStyle w:val="ListParagraph"/>
+        <w:numPr>
+          <w:ilvl w:val="0"/>
+          <w:numId w:val="2"/>
+        </w:numPr>
+      </w:pPr>
+      <w:r>
+        <w:t>Review each ELIG month for each Program to determine ‘Unique Approvals’</w:t>
+      </w:r>
+    </w:p>
+    <w:p>
+      <w:pPr>
+        <w:pStyle w:val="ListParagraph"/>
+        <w:numPr>
+          <w:ilvl w:val="1"/>
+          <w:numId w:val="2"/>
+        </w:numPr>
+      </w:pPr>
+      <w:r>
+        <w:t xml:space="preserve">A unique approval is any time the income, expenses, </w:t>
+      </w:r>
+      <w:proofErr w:type="spellStart"/>
+      <w:r>
+        <w:t>hh</w:t>
+      </w:r>
+      <w:proofErr w:type="spellEnd"/>
+      <w:r>
+        <w:t xml:space="preserve"> members, entitlement, or </w:t>
+      </w:r>
+      <w:proofErr w:type="spellStart"/>
+      <w:r>
+        <w:t>elig</w:t>
+      </w:r>
+      <w:proofErr w:type="spellEnd"/>
+      <w:r>
+        <w:t xml:space="preserve"> status changes</w:t>
+      </w:r>
+    </w:p>
+    <w:p>
+      <w:pPr>
+        <w:pStyle w:val="ListParagraph"/>
+        <w:numPr>
+          <w:ilvl w:val="1"/>
+          <w:numId w:val="2"/>
+        </w:numPr>
+      </w:pPr>
+      <w:r>
+        <w:t>There will be an array for each program with each unique approval.</w:t>
+      </w:r>
+    </w:p>
+    <w:p>
+      <w:pPr>
+        <w:pStyle w:val="ListParagraph"/>
+        <w:numPr>
+          <w:ilvl w:val="1"/>
+          <w:numId w:val="2"/>
+        </w:numPr>
+      </w:pPr>
+      <w:r>
+        <w:t xml:space="preserve">Each unique approval will have </w:t>
+      </w:r>
+      <w:proofErr w:type="spellStart"/>
+      <w:proofErr w:type="gramStart"/>
+      <w:r>
+        <w:t>it’s</w:t>
+      </w:r>
+      <w:proofErr w:type="spellEnd"/>
+      <w:proofErr w:type="gramEnd"/>
+      <w:r>
+        <w:t xml:space="preserve"> own CASE NOTE</w:t>
+      </w:r>
+    </w:p>
+    <w:p>
+      <w:pPr>
+        <w:pStyle w:val="ListParagraph"/>
+        <w:numPr>
+          <w:ilvl w:val="0"/>
+          <w:numId w:val="2"/>
+        </w:numPr>
+      </w:pPr>
+      <w:r>
+        <w:t>Dialog – Display information found in ELIG and get any worker input</w:t>
+      </w:r>
+    </w:p>
+    <w:p>
+      <w:pPr>
+        <w:pStyle w:val="ListParagraph"/>
+        <w:numPr>
+          <w:ilvl w:val="1"/>
+          <w:numId w:val="2"/>
+        </w:numPr>
+      </w:pPr>
+      <w:r>
+        <w:t>One Dialog per program per unique approval</w:t>
+      </w:r>
+    </w:p>
+    <w:p>
+      <w:pPr>
+        <w:pStyle w:val="ListParagraph"/>
+        <w:numPr>
+          <w:ilvl w:val="1"/>
+          <w:numId w:val="2"/>
+        </w:numPr>
+      </w:pPr>
+      <w:r>
+        <w:t>Dialog will review the budget and ask for confirmation that the budget is correct</w:t>
+      </w:r>
+    </w:p>
+    <w:p>
+      <w:pPr>
+        <w:pStyle w:val="ListParagraph"/>
+        <w:numPr>
+          <w:ilvl w:val="1"/>
+          <w:numId w:val="2"/>
+        </w:numPr>
+      </w:pPr>
+      <w:r>
+        <w:t>Divert the script if there are errors with explicit instructions on how to repair</w:t>
+      </w:r>
+    </w:p>
+    <w:p>
+      <w:pPr>
+        <w:pStyle w:val="ListParagraph"/>
+        <w:numPr>
+          <w:ilvl w:val="0"/>
+          <w:numId w:val="2"/>
+        </w:numPr>
+      </w:pPr>
+      <w:r>
+        <w:t>Add WCOMs</w:t>
+      </w:r>
+    </w:p>
+    <w:p>
+      <w:pPr>
+        <w:pStyle w:val="ListParagraph"/>
+        <w:numPr>
+          <w:ilvl w:val="1"/>
+          <w:numId w:val="2"/>
+        </w:numPr>
+      </w:pPr>
+      <w:r>
+        <w:t>SNAP</w:t>
+      </w:r>
+    </w:p>
+    <w:p>
+      <w:pPr>
+        <w:pStyle w:val="ListParagraph"/>
+        <w:numPr>
+          <w:ilvl w:val="2"/>
+          <w:numId w:val="2"/>
+        </w:numPr>
+      </w:pPr>
+      <w:r>
+        <w:t>PACT closure/denial reason</w:t>
+      </w:r>
+    </w:p>
+    <w:p>
+      <w:pPr>
+        <w:pStyle w:val="ListParagraph"/>
+        <w:numPr>
+          <w:ilvl w:val="2"/>
+          <w:numId w:val="2"/>
+        </w:numPr>
+      </w:pPr>
+      <w:r>
+        <w:t>2</w:t>
+      </w:r>
+      <w:r>
+        <w:rPr>
+          <w:vertAlign w:val="superscript"/>
+        </w:rPr>
+        <w:t>nd</w:t>
+      </w:r>
+      <w:r>
+        <w:t xml:space="preserve"> 30 days of verification allowance detail</w:t>
+      </w:r>
+    </w:p>
+    <w:p>
+      <w:pPr>
+        <w:pStyle w:val="ListParagraph"/>
+        <w:numPr>
+          <w:ilvl w:val="0"/>
+          <w:numId w:val="2"/>
+        </w:numPr>
+      </w:pPr>
+      <w:r>
+        <w:t>Add MEMOs</w:t>
+      </w:r>
+    </w:p>
+    <w:p>
+      <w:pPr>
+        <w:pStyle w:val="ListParagraph"/>
+        <w:numPr>
+          <w:ilvl w:val="0"/>
+          <w:numId w:val="2"/>
+        </w:numPr>
+      </w:pPr>
+      <w:r>
+        <w:t>Create CASE/NOTEs</w:t>
+      </w:r>
+    </w:p>
+    <w:p>
+      <w:pPr>
+        <w:pStyle w:val="ListParagraph"/>
+        <w:numPr>
+          <w:ilvl w:val="1"/>
+          <w:numId w:val="2"/>
+        </w:numPr>
+      </w:pPr>
+      <w:r>
+        <w:t xml:space="preserve">Each unique approval will have </w:t>
+      </w:r>
+      <w:proofErr w:type="spellStart"/>
+      <w:proofErr w:type="gramStart"/>
+      <w:r>
+        <w:t>it’s</w:t>
+      </w:r>
+      <w:proofErr w:type="spellEnd"/>
+      <w:proofErr w:type="gramEnd"/>
+      <w:r>
+        <w:t xml:space="preserve"> own CASE NOTE</w:t>
+      </w:r>
+    </w:p>
+    <w:p>
+      <w:pPr>
+        <w:pStyle w:val="ListParagraph"/>
+        <w:numPr>
+          <w:ilvl w:val="1"/>
+          <w:numId w:val="2"/>
+        </w:numPr>
+      </w:pPr>
+      <w:r>
+        <w:t>NOTE to include:</w:t>
+      </w:r>
+    </w:p>
+    <w:p>
+      <w:pPr>
+        <w:pStyle w:val="ListParagraph"/>
+        <w:numPr>
+          <w:ilvl w:val="2"/>
+          <w:numId w:val="2"/>
+        </w:numPr>
+      </w:pPr>
+      <w:r>
+        <w:t>Months effective</w:t>
+      </w:r>
+    </w:p>
+    <w:p>
+      <w:pPr>
+        <w:pStyle w:val="ListParagraph"/>
+        <w:numPr>
+          <w:ilvl w:val="2"/>
+          <w:numId w:val="2"/>
+        </w:numPr>
+      </w:pPr>
+      <w:r>
+        <w:t>Entitlement and any benefit alteration or reductions (proration, recoupment, sanction)</w:t>
+      </w:r>
+    </w:p>
+    <w:p>
+      <w:pPr>
+        <w:pStyle w:val="ListParagraph"/>
+        <w:numPr>
+          <w:ilvl w:val="2"/>
+          <w:numId w:val="2"/>
+        </w:numPr>
+      </w:pPr>
+      <w:r>
+        <w:t>Basic budget information</w:t>
+      </w:r>
+    </w:p>
+    <w:p>
+      <w:pPr>
+        <w:pStyle w:val="Heading1"/>
+      </w:pPr>
+      <w:r>
+        <w:t>Classes and functions</w:t>
+      </w:r>
+    </w:p>
+    <w:p>
+      <w:pPr>
+        <w:pStyle w:val="Heading2"/>
+      </w:pPr>
+      <w:r>
+        <w:t>Classes</w:t>
+      </w:r>
+    </w:p>
+    <w:p>
+      <w:proofErr w:type="spellStart"/>
+      <w:r>
+        <w:t>SNAP_eligibility_detail</w:t>
+      </w:r>
+      <w:proofErr w:type="spellEnd"/>
+    </w:p>
+    <w:p>
+      <w:proofErr w:type="spellStart"/>
+      <w:r>
+        <w:t>MFIP_eligibility_detail</w:t>
+      </w:r>
+      <w:proofErr w:type="spellEnd"/>
+    </w:p>
+    <w:p>
+      <w:proofErr w:type="spellStart"/>
+      <w:r>
+        <w:t>DWP_eligibility_detail</w:t>
+      </w:r>
+      <w:proofErr w:type="spellEnd"/>
+    </w:p>
+    <w:p>
+      <w:proofErr w:type="spellStart"/>
+      <w:r>
+        <w:t>GA_eligibility_detail</w:t>
+      </w:r>
+      <w:proofErr w:type="spellEnd"/>
+    </w:p>
+    <w:p>
+      <w:proofErr w:type="spellStart"/>
+      <w:r>
         <w:lastRenderedPageBreak/>
-        <w:t>Update MAXIS after approval for specific work arounds</w:t>
-      </w:r>
-    </w:p>
-    <w:p>
-      <w:pPr>
-        <w:pStyle w:val="ListParagraph"/>
-        <w:numPr>
-          <w:ilvl w:val="2"/>
-          <w:numId w:val="1"/>
-        </w:numPr>
-      </w:pPr>
-      <w:r>
-        <w:t>Example: Forcing MFIP results for new Family Cash applications that MAXIS makes DWP</w:t>
-      </w:r>
-    </w:p>
-    <w:p>
-      <w:pPr>
-        <w:pStyle w:val="Heading1"/>
-      </w:pPr>
-      <w:r>
-        <w:t>Basic Script Flow</w:t>
-      </w:r>
-    </w:p>
-    <w:p>
-      <w:pPr>
-        <w:pStyle w:val="ListParagraph"/>
-        <w:numPr>
-          <w:ilvl w:val="0"/>
-          <w:numId w:val="2"/>
-        </w:numPr>
-      </w:pPr>
-      <w:r>
-        <w:t>Dialog - Gather Case Number and first month of approval</w:t>
-      </w:r>
-    </w:p>
-    <w:p>
-      <w:pPr>
-        <w:pStyle w:val="ListParagraph"/>
-        <w:numPr>
-          <w:ilvl w:val="1"/>
-          <w:numId w:val="2"/>
-        </w:numPr>
-      </w:pPr>
-      <w:r>
-        <w:t>Create array of all months</w:t>
-      </w:r>
-    </w:p>
-    <w:p>
-      <w:pPr>
-        <w:pStyle w:val="ListParagraph"/>
-        <w:numPr>
-          <w:ilvl w:val="1"/>
-          <w:numId w:val="2"/>
-        </w:numPr>
-      </w:pPr>
-      <w:r>
-        <w:t>Gather program status</w:t>
-      </w:r>
-    </w:p>
-    <w:p>
-      <w:pPr>
-        <w:pStyle w:val="ListParagraph"/>
-        <w:numPr>
-          <w:ilvl w:val="0"/>
-          <w:numId w:val="2"/>
-        </w:numPr>
-      </w:pPr>
-      <w:r>
-        <w:t>Check each program on ELIG/SUMM from the first month on for approvals from the current day</w:t>
-      </w:r>
-    </w:p>
-    <w:p>
-      <w:pPr>
-        <w:pStyle w:val="ListParagraph"/>
-        <w:numPr>
-          <w:ilvl w:val="1"/>
-          <w:numId w:val="2"/>
-        </w:numPr>
-      </w:pPr>
-      <w:r>
-        <w:t>Check for approvals from the past few days to ask if these are relevant and explain that ELIG results should be generated on the same day they are approved.</w:t>
-      </w:r>
-    </w:p>
-    <w:p>
-      <w:pPr>
-        <w:pStyle w:val="ListParagraph"/>
-        <w:numPr>
-          <w:ilvl w:val="0"/>
-          <w:numId w:val="2"/>
-        </w:numPr>
-      </w:pPr>
-      <w:r>
-        <w:t>Go to ELIG for each program and each month and gather all detail</w:t>
-      </w:r>
-    </w:p>
-    <w:p>
-      <w:pPr>
-        <w:pStyle w:val="ListParagraph"/>
-        <w:numPr>
-          <w:ilvl w:val="1"/>
-          <w:numId w:val="2"/>
-        </w:numPr>
-      </w:pPr>
-      <w:r>
-        <w:t>Determine if it is an Approval, Denial, or Closure</w:t>
-      </w:r>
-    </w:p>
-    <w:p>
-      <w:pPr>
-        <w:pStyle w:val="ListParagraph"/>
-        <w:numPr>
-          <w:ilvl w:val="1"/>
-          <w:numId w:val="2"/>
-        </w:numPr>
-      </w:pPr>
-      <w:r>
-        <w:t>Determine if it is an Initial or Change Approval</w:t>
-      </w:r>
-    </w:p>
-    <w:p>
-      <w:pPr>
-        <w:pStyle w:val="ListParagraph"/>
-        <w:numPr>
-          <w:ilvl w:val="1"/>
-          <w:numId w:val="2"/>
-        </w:numPr>
-      </w:pPr>
-      <w:r>
-        <w:t>Decide if any specific processed happened</w:t>
-      </w:r>
-    </w:p>
-    <w:p>
-      <w:pPr>
-        <w:pStyle w:val="ListParagraph"/>
-        <w:numPr>
-          <w:ilvl w:val="0"/>
-          <w:numId w:val="2"/>
-        </w:numPr>
-      </w:pPr>
-      <w:r>
-        <w:t>Dialog – Display information found in ELIG and get any worker input</w:t>
-      </w:r>
-    </w:p>
-    <w:p>
-      <w:pPr>
-        <w:pStyle w:val="ListParagraph"/>
-        <w:numPr>
-          <w:ilvl w:val="1"/>
-          <w:numId w:val="2"/>
-        </w:numPr>
-      </w:pPr>
-      <w:r>
-        <w:t>One Dialog per program per unique approval</w:t>
-      </w:r>
-    </w:p>
-    <w:p>
-      <w:pPr>
-        <w:pStyle w:val="ListParagraph"/>
-        <w:numPr>
-          <w:ilvl w:val="1"/>
-          <w:numId w:val="2"/>
-        </w:numPr>
-      </w:pPr>
-      <w:r>
-        <w:t>Divert the script if there are errors with explicit instructions on how to repair</w:t>
-      </w:r>
-    </w:p>
-    <w:p>
-      <w:pPr>
-        <w:pStyle w:val="ListParagraph"/>
-        <w:numPr>
-          <w:ilvl w:val="0"/>
-          <w:numId w:val="2"/>
-        </w:numPr>
-      </w:pPr>
-      <w:r>
-        <w:t>Add WCOMs</w:t>
-      </w:r>
-    </w:p>
-    <w:p>
-      <w:pPr>
-        <w:pStyle w:val="ListParagraph"/>
-        <w:numPr>
-          <w:ilvl w:val="0"/>
-          <w:numId w:val="2"/>
-        </w:numPr>
-      </w:pPr>
-      <w:r>
-        <w:t>Add MEMOs</w:t>
-      </w:r>
-    </w:p>
-    <w:p>
-      <w:pPr>
-        <w:pStyle w:val="ListParagraph"/>
-        <w:numPr>
-          <w:ilvl w:val="0"/>
-          <w:numId w:val="2"/>
-        </w:numPr>
-      </w:pPr>
-      <w:r>
-        <w:t>Create CASE/NOTEs</w:t>
-      </w:r>
-    </w:p>
-    <w:p>
-      <w:pPr>
-        <w:pStyle w:val="Heading1"/>
+        <w:t>MSA_eligibility_detail</w:t>
+      </w:r>
+      <w:proofErr w:type="spellEnd"/>
+    </w:p>
+    <w:p>
+      <w:proofErr w:type="spellStart"/>
+      <w:r>
+        <w:t>GRH_eligibility_detail</w:t>
+      </w:r>
+      <w:proofErr w:type="spellEnd"/>
+    </w:p>
+    <w:p>
+      <w:proofErr w:type="spellStart"/>
+      <w:r>
+        <w:t>EMER_eligibility_detail</w:t>
+      </w:r>
+      <w:proofErr w:type="spellEnd"/>
+    </w:p>
+    <w:p>
+      <w:proofErr w:type="spellStart"/>
+      <w:r>
+        <w:t>DENY_eligibility_detail</w:t>
+      </w:r>
+      <w:proofErr w:type="spellEnd"/>
+    </w:p>
+    <w:p>
+      <w:proofErr w:type="spellStart"/>
+      <w:r>
+        <w:t>STAT_detail</w:t>
+      </w:r>
+      <w:proofErr w:type="spellEnd"/>
+    </w:p>
+    <w:p>
+      <w:pPr>
+        <w:pStyle w:val="Heading2"/>
       </w:pPr>
       <w:r>
         <w:t>Functions</w:t>
@@ -748,82 +1121,7 @@
     <w:p>
       <w:proofErr w:type="spellStart"/>
       <w:r>
-        <w:t>Read_SNAP_ELIG</w:t>
-      </w:r>
-      <w:proofErr w:type="spellEnd"/>
-    </w:p>
-    <w:p>
-      <w:proofErr w:type="spellStart"/>
-      <w:r>
-        <w:t>Read_MFIP_ELIG</w:t>
-      </w:r>
-      <w:proofErr w:type="spellEnd"/>
-    </w:p>
-    <w:p>
-      <w:proofErr w:type="spellStart"/>
-      <w:r>
-        <w:t>Read_DWP_ELIG</w:t>
-      </w:r>
-      <w:proofErr w:type="spellEnd"/>
-    </w:p>
-    <w:p>
-      <w:proofErr w:type="spellStart"/>
-      <w:r>
-        <w:t>Read_GA_ELIG</w:t>
-      </w:r>
-      <w:proofErr w:type="spellEnd"/>
-    </w:p>
-    <w:p>
-      <w:proofErr w:type="spellStart"/>
-      <w:r>
-        <w:t>Read_MSA_ELIG</w:t>
-      </w:r>
-      <w:proofErr w:type="spellEnd"/>
-    </w:p>
-    <w:p>
-      <w:proofErr w:type="spellStart"/>
-      <w:r>
-        <w:t>Read_</w:t>
-      </w:r>
-      <w:r>
-        <w:t>GRH</w:t>
-      </w:r>
-      <w:r>
-        <w:t>_ELIG</w:t>
-      </w:r>
-      <w:proofErr w:type="spellEnd"/>
-    </w:p>
-    <w:p>
-      <w:proofErr w:type="spellStart"/>
-      <w:r>
-        <w:t>Read_MA_ELIG</w:t>
-      </w:r>
-      <w:proofErr w:type="spellEnd"/>
-    </w:p>
-    <w:p>
-      <w:proofErr w:type="spellStart"/>
-      <w:r>
-        <w:t>Read_M</w:t>
-      </w:r>
-      <w:r>
-        <w:t>SP</w:t>
-      </w:r>
-      <w:r>
-        <w:t>_ELIG</w:t>
-      </w:r>
-      <w:proofErr w:type="spellEnd"/>
-    </w:p>
-    <w:p>
-      <w:proofErr w:type="spellStart"/>
-      <w:r>
-        <w:t>Read_EMER_ELIG</w:t>
-      </w:r>
-      <w:proofErr w:type="spellEnd"/>
-    </w:p>
-    <w:p>
-      <w:proofErr w:type="spellStart"/>
-      <w:r>
-        <w:t>Read_CASH_DENY</w:t>
+        <w:t>Find_approved_version</w:t>
       </w:r>
       <w:proofErr w:type="spellEnd"/>
     </w:p>
@@ -887,7 +1185,7 @@
         <w:ind w:left="1440" w:hanging="360"/>
       </w:pPr>
     </w:lvl>
-    <w:lvl w:ilvl="2" w:tplc="0409001B" w:tentative="1">
+    <w:lvl w:ilvl="2" w:tplc="0409001B">
       <w:start w:val="1"/>
       <w:numFmt w:val="lowerRoman"/>
       <w:lvlText w:val="%3."/>
@@ -1480,7 +1778,6 @@
     <w:next w:val="Normal"/>
     <w:link w:val="Heading2Char"/>
     <w:uiPriority w:val="9"/>
-    <w:semiHidden/>
     <w:unhideWhenUsed/>
     <w:qFormat/>
     <w:rsid w:val="002641F3"/>
@@ -1749,7 +2046,6 @@
     <w:basedOn w:val="DefaultParagraphFont"/>
     <w:link w:val="Heading2"/>
     <w:uiPriority w:val="9"/>
-    <w:semiHidden/>
     <w:rsid w:val="002641F3"/>
     <w:rPr>
       <w:caps/>

</xml_diff>